<commit_message>
More than 50% of the assignment accomplished.
</commit_message>
<xml_diff>
--- a/Assignment1.docx
+++ b/Assignment1.docx
@@ -56,7 +56,7 @@
                     <pic:cNvPicPr preferRelativeResize="0"/>
                   </pic:nvPicPr>
                   <pic:blipFill>
-                    <a:blip r:embed="rId5"/>
+                    <a:blip r:embed="rId8"/>
                     <a:srcRect/>
                     <a:stretch>
                       <a:fillRect/>
@@ -320,10 +320,49 @@
       <w:pPr>
         <w:rPr>
           <w:rFonts w:ascii="Times New Roman" w:hAnsi="Times New Roman" w:cs="Times New Roman"/>
+          <w:b/>
+          <w:bCs/>
           <w:sz w:val="28"/>
           <w:szCs w:val="28"/>
         </w:rPr>
       </w:pPr>
+      <w:r>
+        <w:rPr>
+          <w:rFonts w:ascii="Times New Roman" w:hAnsi="Times New Roman" w:cs="Times New Roman"/>
+          <w:b/>
+          <w:bCs/>
+          <w:sz w:val="28"/>
+          <w:szCs w:val="28"/>
+        </w:rPr>
+        <w:t>Id: -</w:t>
+      </w:r>
+      <w:r>
+        <w:rPr>
+          <w:rFonts w:ascii="Times New Roman" w:hAnsi="Times New Roman" w:cs="Times New Roman"/>
+          <w:b/>
+          <w:bCs/>
+          <w:sz w:val="28"/>
+          <w:szCs w:val="28"/>
+        </w:rPr>
+        <w:t xml:space="preserve"> </w:t>
+      </w:r>
+      <w:r>
+        <w:rPr>
+          <w:rFonts w:ascii="Times New Roman" w:hAnsi="Times New Roman" w:cs="Times New Roman"/>
+          <w:sz w:val="28"/>
+          <w:szCs w:val="28"/>
+        </w:rPr>
+        <w:t>ATR/6101/11</w:t>
+      </w:r>
+    </w:p>
+    <w:p>
+      <w:pPr>
+        <w:rPr>
+          <w:rFonts w:ascii="Times New Roman" w:hAnsi="Times New Roman" w:cs="Times New Roman"/>
+          <w:sz w:val="28"/>
+          <w:szCs w:val="28"/>
+        </w:rPr>
+      </w:pPr>
     </w:p>
     <w:p>
       <w:pPr>
@@ -385,17 +424,14 @@
         <w:t>February 2020</w:t>
       </w:r>
     </w:p>
-    <w:p>
-      <w:pPr>
-        <w:rPr>
-          <w:rFonts w:ascii="Times New Roman" w:hAnsi="Times New Roman" w:cs="Times New Roman"/>
-        </w:rPr>
-      </w:pPr>
-    </w:p>
     <w:sdt>
       <w:sdtPr>
         <w:rPr>
-          <w:rFonts w:ascii="Times New Roman" w:hAnsi="Times New Roman" w:cs="Times New Roman"/>
+          <w:rFonts w:ascii="Times New Roman" w:eastAsiaTheme="minorHAnsi" w:hAnsi="Times New Roman" w:cs="Times New Roman"/>
+          <w:color w:val="auto"/>
+          <w:sz w:val="22"/>
+          <w:szCs w:val="22"/>
+          <w:lang w:val="en-GB"/>
         </w:rPr>
         <w:id w:val="-1687591065"/>
         <w:docPartObj>
@@ -405,17 +441,24 @@
       </w:sdtPr>
       <w:sdtEndPr>
         <w:rPr>
-          <w:rFonts w:eastAsiaTheme="minorHAnsi"/>
           <w:b/>
           <w:bCs/>
           <w:noProof/>
-          <w:color w:val="auto"/>
-          <w:sz w:val="22"/>
-          <w:szCs w:val="22"/>
-          <w:lang w:val="en-GB"/>
         </w:rPr>
       </w:sdtEndPr>
       <w:sdtContent>
+        <w:p>
+          <w:pPr>
+            <w:pStyle w:val="TOCHeading"/>
+            <w:rPr>
+              <w:rFonts w:ascii="Times New Roman" w:eastAsiaTheme="minorHAnsi" w:hAnsi="Times New Roman" w:cs="Times New Roman"/>
+              <w:color w:val="auto"/>
+              <w:sz w:val="22"/>
+              <w:szCs w:val="22"/>
+              <w:lang w:val="en-GB"/>
+            </w:rPr>
+          </w:pPr>
+        </w:p>
         <w:p>
           <w:pPr>
             <w:pStyle w:val="TOCHeading"/>
@@ -434,36 +477,45 @@
         </w:p>
         <w:p>
           <w:pPr>
+            <w:rPr>
+              <w:lang w:val="en-US"/>
+            </w:rPr>
+          </w:pPr>
+        </w:p>
+        <w:p>
+          <w:pPr>
             <w:pStyle w:val="TOC1"/>
-            <w:tabs>
-              <w:tab w:val="right" w:leader="dot" w:pos="9016"/>
-            </w:tabs>
             <w:rPr>
-              <w:rFonts w:ascii="Times New Roman" w:hAnsi="Times New Roman" w:cs="Times New Roman"/>
+              <w:rFonts w:eastAsiaTheme="minorEastAsia"/>
               <w:noProof/>
-              <w:sz w:val="24"/>
-              <w:szCs w:val="24"/>
+              <w:lang w:eastAsia="en-GB"/>
             </w:rPr>
           </w:pPr>
           <w:r>
             <w:rPr>
               <w:rFonts w:ascii="Times New Roman" w:hAnsi="Times New Roman" w:cs="Times New Roman"/>
+              <w:sz w:val="24"/>
+              <w:szCs w:val="24"/>
             </w:rPr>
             <w:fldChar w:fldCharType="begin"/>
           </w:r>
           <w:r>
             <w:rPr>
               <w:rFonts w:ascii="Times New Roman" w:hAnsi="Times New Roman" w:cs="Times New Roman"/>
+              <w:sz w:val="24"/>
+              <w:szCs w:val="24"/>
             </w:rPr>
             <w:instrText xml:space="preserve"> TOC \o "1-3" \h \z \u </w:instrText>
           </w:r>
           <w:r>
             <w:rPr>
               <w:rFonts w:ascii="Times New Roman" w:hAnsi="Times New Roman" w:cs="Times New Roman"/>
+              <w:sz w:val="24"/>
+              <w:szCs w:val="24"/>
             </w:rPr>
             <w:fldChar w:fldCharType="separate"/>
           </w:r>
-          <w:hyperlink w:anchor="_Toc33945222" w:history="1">
+          <w:hyperlink w:anchor="_Toc34160868" w:history="1">
             <w:r>
               <w:rPr>
                 <w:rStyle w:val="Hyperlink"/>
@@ -471,77 +523,54 @@
                 <w:b/>
                 <w:bCs/>
                 <w:noProof/>
-                <w:sz w:val="24"/>
-                <w:szCs w:val="24"/>
               </w:rPr>
               <w:t>Introduction</w:t>
             </w:r>
             <w:r>
               <w:rPr>
-                <w:rFonts w:ascii="Times New Roman" w:hAnsi="Times New Roman" w:cs="Times New Roman"/>
-                <w:noProof/>
-                <w:webHidden/>
-                <w:sz w:val="24"/>
-                <w:szCs w:val="24"/>
+                <w:noProof/>
+                <w:webHidden/>
               </w:rPr>
               <w:tab/>
             </w:r>
             <w:r>
               <w:rPr>
-                <w:rFonts w:ascii="Times New Roman" w:hAnsi="Times New Roman" w:cs="Times New Roman"/>
-                <w:noProof/>
-                <w:webHidden/>
-                <w:sz w:val="24"/>
-                <w:szCs w:val="24"/>
+                <w:noProof/>
+                <w:webHidden/>
               </w:rPr>
               <w:fldChar w:fldCharType="begin"/>
             </w:r>
             <w:r>
               <w:rPr>
-                <w:rFonts w:ascii="Times New Roman" w:hAnsi="Times New Roman" w:cs="Times New Roman"/>
-                <w:noProof/>
-                <w:webHidden/>
-                <w:sz w:val="24"/>
-                <w:szCs w:val="24"/>
-              </w:rPr>
-              <w:instrText xml:space="preserve"> PAGEREF _Toc33945222 \h </w:instrText>
-            </w:r>
-            <w:r>
-              <w:rPr>
-                <w:rFonts w:ascii="Times New Roman" w:hAnsi="Times New Roman" w:cs="Times New Roman"/>
-                <w:noProof/>
-                <w:webHidden/>
-                <w:sz w:val="24"/>
-                <w:szCs w:val="24"/>
-              </w:rPr>
-            </w:r>
-            <w:r>
-              <w:rPr>
-                <w:rFonts w:ascii="Times New Roman" w:hAnsi="Times New Roman" w:cs="Times New Roman"/>
-                <w:noProof/>
-                <w:webHidden/>
-                <w:sz w:val="24"/>
-                <w:szCs w:val="24"/>
+                <w:noProof/>
+                <w:webHidden/>
+              </w:rPr>
+              <w:instrText xml:space="preserve"> PAGEREF _Toc34160868 \h </w:instrText>
+            </w:r>
+            <w:r>
+              <w:rPr>
+                <w:noProof/>
+                <w:webHidden/>
+              </w:rPr>
+            </w:r>
+            <w:r>
+              <w:rPr>
+                <w:noProof/>
+                <w:webHidden/>
               </w:rPr>
               <w:fldChar w:fldCharType="separate"/>
             </w:r>
             <w:r>
               <w:rPr>
-                <w:rFonts w:ascii="Times New Roman" w:hAnsi="Times New Roman" w:cs="Times New Roman"/>
-                <w:noProof/>
-                <w:webHidden/>
-                <w:sz w:val="24"/>
-                <w:szCs w:val="24"/>
+                <w:noProof/>
+                <w:webHidden/>
               </w:rPr>
               <w:t>3</w:t>
             </w:r>
             <w:r>
               <w:rPr>
-                <w:rFonts w:ascii="Times New Roman" w:hAnsi="Times New Roman" w:cs="Times New Roman"/>
-                <w:noProof/>
-                <w:webHidden/>
-                <w:sz w:val="24"/>
-                <w:szCs w:val="24"/>
+                <w:noProof/>
+                <w:webHidden/>
               </w:rPr>
               <w:fldChar w:fldCharType="end"/>
             </w:r>
@@ -550,17 +579,226 @@
         <w:p>
           <w:pPr>
             <w:pStyle w:val="TOC1"/>
+            <w:rPr>
+              <w:rFonts w:eastAsiaTheme="minorEastAsia"/>
+              <w:noProof/>
+              <w:lang w:eastAsia="en-GB"/>
+            </w:rPr>
+          </w:pPr>
+          <w:hyperlink w:anchor="_Toc34160869" w:history="1">
+            <w:r>
+              <w:rPr>
+                <w:rStyle w:val="Hyperlink"/>
+                <w:rFonts w:ascii="Times New Roman" w:hAnsi="Times New Roman" w:cs="Times New Roman"/>
+                <w:b/>
+                <w:bCs/>
+                <w:noProof/>
+              </w:rPr>
+              <w:t>History of the Internet</w:t>
+            </w:r>
+            <w:r>
+              <w:rPr>
+                <w:noProof/>
+                <w:webHidden/>
+              </w:rPr>
+              <w:tab/>
+            </w:r>
+            <w:r>
+              <w:rPr>
+                <w:noProof/>
+                <w:webHidden/>
+              </w:rPr>
+              <w:fldChar w:fldCharType="begin"/>
+            </w:r>
+            <w:r>
+              <w:rPr>
+                <w:noProof/>
+                <w:webHidden/>
+              </w:rPr>
+              <w:instrText xml:space="preserve"> PAGEREF _Toc34160869 \h </w:instrText>
+            </w:r>
+            <w:r>
+              <w:rPr>
+                <w:noProof/>
+                <w:webHidden/>
+              </w:rPr>
+            </w:r>
+            <w:r>
+              <w:rPr>
+                <w:noProof/>
+                <w:webHidden/>
+              </w:rPr>
+              <w:fldChar w:fldCharType="separate"/>
+            </w:r>
+            <w:r>
+              <w:rPr>
+                <w:noProof/>
+                <w:webHidden/>
+              </w:rPr>
+              <w:t>3</w:t>
+            </w:r>
+            <w:r>
+              <w:rPr>
+                <w:noProof/>
+                <w:webHidden/>
+              </w:rPr>
+              <w:fldChar w:fldCharType="end"/>
+            </w:r>
+          </w:hyperlink>
+        </w:p>
+        <w:p>
+          <w:pPr>
+            <w:pStyle w:val="TOC1"/>
+            <w:rPr>
+              <w:rFonts w:eastAsiaTheme="minorEastAsia"/>
+              <w:noProof/>
+              <w:lang w:eastAsia="en-GB"/>
+            </w:rPr>
+          </w:pPr>
+          <w:hyperlink w:anchor="_Toc34160870" w:history="1">
+            <w:r>
+              <w:rPr>
+                <w:rStyle w:val="Hyperlink"/>
+                <w:rFonts w:ascii="Times New Roman" w:hAnsi="Times New Roman" w:cs="Times New Roman"/>
+                <w:b/>
+                <w:bCs/>
+                <w:noProof/>
+              </w:rPr>
+              <w:t>Popular Websites</w:t>
+            </w:r>
+            <w:r>
+              <w:rPr>
+                <w:noProof/>
+                <w:webHidden/>
+              </w:rPr>
+              <w:tab/>
+            </w:r>
+            <w:r>
+              <w:rPr>
+                <w:noProof/>
+                <w:webHidden/>
+              </w:rPr>
+              <w:fldChar w:fldCharType="begin"/>
+            </w:r>
+            <w:r>
+              <w:rPr>
+                <w:noProof/>
+                <w:webHidden/>
+              </w:rPr>
+              <w:instrText xml:space="preserve"> PAGEREF _Toc34160870 \h </w:instrText>
+            </w:r>
+            <w:r>
+              <w:rPr>
+                <w:noProof/>
+                <w:webHidden/>
+              </w:rPr>
+            </w:r>
+            <w:r>
+              <w:rPr>
+                <w:noProof/>
+                <w:webHidden/>
+              </w:rPr>
+              <w:fldChar w:fldCharType="separate"/>
+            </w:r>
+            <w:r>
+              <w:rPr>
+                <w:noProof/>
+                <w:webHidden/>
+              </w:rPr>
+              <w:t>4</w:t>
+            </w:r>
+            <w:r>
+              <w:rPr>
+                <w:noProof/>
+                <w:webHidden/>
+              </w:rPr>
+              <w:fldChar w:fldCharType="end"/>
+            </w:r>
+          </w:hyperlink>
+        </w:p>
+        <w:p>
+          <w:pPr>
+            <w:pStyle w:val="TOC1"/>
+            <w:rPr>
+              <w:rFonts w:eastAsiaTheme="minorEastAsia"/>
+              <w:noProof/>
+              <w:lang w:eastAsia="en-GB"/>
+            </w:rPr>
+          </w:pPr>
+          <w:hyperlink w:anchor="_Toc34160871" w:history="1">
+            <w:r>
+              <w:rPr>
+                <w:rStyle w:val="Hyperlink"/>
+                <w:rFonts w:ascii="Times New Roman" w:hAnsi="Times New Roman" w:cs="Times New Roman"/>
+                <w:b/>
+                <w:bCs/>
+                <w:noProof/>
+              </w:rPr>
+              <w:t>Website evaluation guidelines</w:t>
+            </w:r>
+            <w:r>
+              <w:rPr>
+                <w:noProof/>
+                <w:webHidden/>
+              </w:rPr>
+              <w:tab/>
+            </w:r>
+            <w:r>
+              <w:rPr>
+                <w:noProof/>
+                <w:webHidden/>
+              </w:rPr>
+              <w:fldChar w:fldCharType="begin"/>
+            </w:r>
+            <w:r>
+              <w:rPr>
+                <w:noProof/>
+                <w:webHidden/>
+              </w:rPr>
+              <w:instrText xml:space="preserve"> PAGEREF _Toc34160871 \h </w:instrText>
+            </w:r>
+            <w:r>
+              <w:rPr>
+                <w:noProof/>
+                <w:webHidden/>
+              </w:rPr>
+            </w:r>
+            <w:r>
+              <w:rPr>
+                <w:noProof/>
+                <w:webHidden/>
+              </w:rPr>
+              <w:fldChar w:fldCharType="separate"/>
+            </w:r>
+            <w:r>
+              <w:rPr>
+                <w:noProof/>
+                <w:webHidden/>
+              </w:rPr>
+              <w:t>5</w:t>
+            </w:r>
+            <w:r>
+              <w:rPr>
+                <w:noProof/>
+                <w:webHidden/>
+              </w:rPr>
+              <w:fldChar w:fldCharType="end"/>
+            </w:r>
+          </w:hyperlink>
+        </w:p>
+        <w:p>
+          <w:pPr>
+            <w:pStyle w:val="TOC2"/>
             <w:tabs>
               <w:tab w:val="right" w:leader="dot" w:pos="9016"/>
             </w:tabs>
             <w:rPr>
-              <w:rFonts w:ascii="Times New Roman" w:hAnsi="Times New Roman" w:cs="Times New Roman"/>
+              <w:rFonts w:eastAsiaTheme="minorEastAsia"/>
               <w:noProof/>
-              <w:sz w:val="24"/>
-              <w:szCs w:val="24"/>
+              <w:lang w:eastAsia="en-GB"/>
             </w:rPr>
           </w:pPr>
-          <w:hyperlink w:anchor="_Toc33945223" w:history="1">
+          <w:hyperlink w:anchor="_Toc34160872" w:history="1">
             <w:r>
               <w:rPr>
                 <w:rStyle w:val="Hyperlink"/>
@@ -568,77 +806,348 @@
                 <w:b/>
                 <w:bCs/>
                 <w:noProof/>
-                <w:sz w:val="24"/>
-                <w:szCs w:val="24"/>
-              </w:rPr>
-              <w:t>History of the Internet</w:t>
-            </w:r>
-            <w:r>
-              <w:rPr>
+              </w:rPr>
+              <w:t>Purpose</w:t>
+            </w:r>
+            <w:r>
+              <w:rPr>
+                <w:noProof/>
+                <w:webHidden/>
+              </w:rPr>
+              <w:tab/>
+            </w:r>
+            <w:r>
+              <w:rPr>
+                <w:noProof/>
+                <w:webHidden/>
+              </w:rPr>
+              <w:fldChar w:fldCharType="begin"/>
+            </w:r>
+            <w:r>
+              <w:rPr>
+                <w:noProof/>
+                <w:webHidden/>
+              </w:rPr>
+              <w:instrText xml:space="preserve"> PAGEREF _Toc34160872 \h </w:instrText>
+            </w:r>
+            <w:r>
+              <w:rPr>
+                <w:noProof/>
+                <w:webHidden/>
+              </w:rPr>
+            </w:r>
+            <w:r>
+              <w:rPr>
+                <w:noProof/>
+                <w:webHidden/>
+              </w:rPr>
+              <w:fldChar w:fldCharType="separate"/>
+            </w:r>
+            <w:r>
+              <w:rPr>
+                <w:noProof/>
+                <w:webHidden/>
+              </w:rPr>
+              <w:t>5</w:t>
+            </w:r>
+            <w:r>
+              <w:rPr>
+                <w:noProof/>
+                <w:webHidden/>
+              </w:rPr>
+              <w:fldChar w:fldCharType="end"/>
+            </w:r>
+          </w:hyperlink>
+        </w:p>
+        <w:p>
+          <w:pPr>
+            <w:pStyle w:val="TOC2"/>
+            <w:tabs>
+              <w:tab w:val="right" w:leader="dot" w:pos="9016"/>
+            </w:tabs>
+            <w:rPr>
+              <w:rFonts w:eastAsiaTheme="minorEastAsia"/>
+              <w:noProof/>
+              <w:lang w:eastAsia="en-GB"/>
+            </w:rPr>
+          </w:pPr>
+          <w:hyperlink w:anchor="_Toc34160873" w:history="1">
+            <w:r>
+              <w:rPr>
+                <w:rStyle w:val="Hyperlink"/>
                 <w:rFonts w:ascii="Times New Roman" w:hAnsi="Times New Roman" w:cs="Times New Roman"/>
-                <w:noProof/>
-                <w:webHidden/>
-                <w:sz w:val="24"/>
-                <w:szCs w:val="24"/>
+                <w:b/>
+                <w:bCs/>
+                <w:noProof/>
+              </w:rPr>
+              <w:t>Content</w:t>
+            </w:r>
+            <w:r>
+              <w:rPr>
+                <w:noProof/>
+                <w:webHidden/>
               </w:rPr>
               <w:tab/>
             </w:r>
             <w:r>
               <w:rPr>
+                <w:noProof/>
+                <w:webHidden/>
+              </w:rPr>
+              <w:fldChar w:fldCharType="begin"/>
+            </w:r>
+            <w:r>
+              <w:rPr>
+                <w:noProof/>
+                <w:webHidden/>
+              </w:rPr>
+              <w:instrText xml:space="preserve"> PAGEREF _Toc34160873 \h </w:instrText>
+            </w:r>
+            <w:r>
+              <w:rPr>
+                <w:noProof/>
+                <w:webHidden/>
+              </w:rPr>
+            </w:r>
+            <w:r>
+              <w:rPr>
+                <w:noProof/>
+                <w:webHidden/>
+              </w:rPr>
+              <w:fldChar w:fldCharType="separate"/>
+            </w:r>
+            <w:r>
+              <w:rPr>
+                <w:noProof/>
+                <w:webHidden/>
+              </w:rPr>
+              <w:t>5</w:t>
+            </w:r>
+            <w:r>
+              <w:rPr>
+                <w:noProof/>
+                <w:webHidden/>
+              </w:rPr>
+              <w:fldChar w:fldCharType="end"/>
+            </w:r>
+          </w:hyperlink>
+        </w:p>
+        <w:p>
+          <w:pPr>
+            <w:pStyle w:val="TOC2"/>
+            <w:tabs>
+              <w:tab w:val="right" w:leader="dot" w:pos="9016"/>
+            </w:tabs>
+            <w:rPr>
+              <w:rFonts w:eastAsiaTheme="minorEastAsia"/>
+              <w:noProof/>
+              <w:lang w:eastAsia="en-GB"/>
+            </w:rPr>
+          </w:pPr>
+          <w:hyperlink w:anchor="_Toc34160874" w:history="1">
+            <w:r>
+              <w:rPr>
+                <w:rStyle w:val="Hyperlink"/>
                 <w:rFonts w:ascii="Times New Roman" w:hAnsi="Times New Roman" w:cs="Times New Roman"/>
-                <w:noProof/>
-                <w:webHidden/>
-                <w:sz w:val="24"/>
-                <w:szCs w:val="24"/>
+                <w:b/>
+                <w:bCs/>
+                <w:noProof/>
+              </w:rPr>
+              <w:t>Authorship/Sponsorship</w:t>
+            </w:r>
+            <w:r>
+              <w:rPr>
+                <w:noProof/>
+                <w:webHidden/>
+              </w:rPr>
+              <w:tab/>
+            </w:r>
+            <w:r>
+              <w:rPr>
+                <w:noProof/>
+                <w:webHidden/>
               </w:rPr>
               <w:fldChar w:fldCharType="begin"/>
             </w:r>
             <w:r>
               <w:rPr>
+                <w:noProof/>
+                <w:webHidden/>
+              </w:rPr>
+              <w:instrText xml:space="preserve"> PAGEREF _Toc34160874 \h </w:instrText>
+            </w:r>
+            <w:r>
+              <w:rPr>
+                <w:noProof/>
+                <w:webHidden/>
+              </w:rPr>
+            </w:r>
+            <w:r>
+              <w:rPr>
+                <w:noProof/>
+                <w:webHidden/>
+              </w:rPr>
+              <w:fldChar w:fldCharType="separate"/>
+            </w:r>
+            <w:r>
+              <w:rPr>
+                <w:noProof/>
+                <w:webHidden/>
+              </w:rPr>
+              <w:t>5</w:t>
+            </w:r>
+            <w:r>
+              <w:rPr>
+                <w:noProof/>
+                <w:webHidden/>
+              </w:rPr>
+              <w:fldChar w:fldCharType="end"/>
+            </w:r>
+          </w:hyperlink>
+        </w:p>
+        <w:p>
+          <w:pPr>
+            <w:pStyle w:val="TOC2"/>
+            <w:tabs>
+              <w:tab w:val="right" w:leader="dot" w:pos="9016"/>
+            </w:tabs>
+            <w:rPr>
+              <w:rFonts w:eastAsiaTheme="minorEastAsia"/>
+              <w:noProof/>
+              <w:lang w:eastAsia="en-GB"/>
+            </w:rPr>
+          </w:pPr>
+          <w:hyperlink w:anchor="_Toc34160875" w:history="1">
+            <w:r>
+              <w:rPr>
+                <w:rStyle w:val="Hyperlink"/>
                 <w:rFonts w:ascii="Times New Roman" w:hAnsi="Times New Roman" w:cs="Times New Roman"/>
-                <w:noProof/>
-                <w:webHidden/>
-                <w:sz w:val="24"/>
-                <w:szCs w:val="24"/>
-              </w:rPr>
-              <w:instrText xml:space="preserve"> PAGEREF _Toc33945223 \h </w:instrText>
-            </w:r>
-            <w:r>
-              <w:rPr>
+                <w:b/>
+                <w:bCs/>
+                <w:noProof/>
+              </w:rPr>
+              <w:t>Technical Considerations</w:t>
+            </w:r>
+            <w:r>
+              <w:rPr>
+                <w:noProof/>
+                <w:webHidden/>
+              </w:rPr>
+              <w:tab/>
+            </w:r>
+            <w:r>
+              <w:rPr>
+                <w:noProof/>
+                <w:webHidden/>
+              </w:rPr>
+              <w:fldChar w:fldCharType="begin"/>
+            </w:r>
+            <w:r>
+              <w:rPr>
+                <w:noProof/>
+                <w:webHidden/>
+              </w:rPr>
+              <w:instrText xml:space="preserve"> PAGEREF _Toc34160875 \h </w:instrText>
+            </w:r>
+            <w:r>
+              <w:rPr>
+                <w:noProof/>
+                <w:webHidden/>
+              </w:rPr>
+            </w:r>
+            <w:r>
+              <w:rPr>
+                <w:noProof/>
+                <w:webHidden/>
+              </w:rPr>
+              <w:fldChar w:fldCharType="separate"/>
+            </w:r>
+            <w:r>
+              <w:rPr>
+                <w:noProof/>
+                <w:webHidden/>
+              </w:rPr>
+              <w:t>6</w:t>
+            </w:r>
+            <w:r>
+              <w:rPr>
+                <w:noProof/>
+                <w:webHidden/>
+              </w:rPr>
+              <w:fldChar w:fldCharType="end"/>
+            </w:r>
+          </w:hyperlink>
+        </w:p>
+        <w:p>
+          <w:pPr>
+            <w:pStyle w:val="TOC2"/>
+            <w:tabs>
+              <w:tab w:val="right" w:leader="dot" w:pos="9016"/>
+            </w:tabs>
+            <w:rPr>
+              <w:rFonts w:eastAsiaTheme="minorEastAsia"/>
+              <w:noProof/>
+              <w:lang w:eastAsia="en-GB"/>
+            </w:rPr>
+          </w:pPr>
+          <w:hyperlink w:anchor="_Toc34160876" w:history="1">
+            <w:r>
+              <w:rPr>
+                <w:rStyle w:val="Hyperlink"/>
                 <w:rFonts w:ascii="Times New Roman" w:hAnsi="Times New Roman" w:cs="Times New Roman"/>
-                <w:noProof/>
-                <w:webHidden/>
-                <w:sz w:val="24"/>
-                <w:szCs w:val="24"/>
-              </w:rPr>
-            </w:r>
-            <w:r>
-              <w:rPr>
-                <w:rFonts w:ascii="Times New Roman" w:hAnsi="Times New Roman" w:cs="Times New Roman"/>
-                <w:noProof/>
-                <w:webHidden/>
-                <w:sz w:val="24"/>
-                <w:szCs w:val="24"/>
+                <w:b/>
+                <w:bCs/>
+                <w:noProof/>
+              </w:rPr>
+              <w:t>Functionality</w:t>
+            </w:r>
+            <w:r>
+              <w:rPr>
+                <w:noProof/>
+                <w:webHidden/>
+              </w:rPr>
+              <w:tab/>
+            </w:r>
+            <w:bookmarkStart w:id="0" w:name="_GoBack"/>
+            <w:bookmarkEnd w:id="0"/>
+            <w:r>
+              <w:rPr>
+                <w:noProof/>
+                <w:webHidden/>
+              </w:rPr>
+              <w:fldChar w:fldCharType="begin"/>
+            </w:r>
+            <w:r>
+              <w:rPr>
+                <w:noProof/>
+                <w:webHidden/>
+              </w:rPr>
+              <w:instrText xml:space="preserve"> PAGEREF _Toc34160876 \h </w:instrText>
+            </w:r>
+            <w:r>
+              <w:rPr>
+                <w:noProof/>
+                <w:webHidden/>
+              </w:rPr>
+            </w:r>
+            <w:r>
+              <w:rPr>
+                <w:noProof/>
+                <w:webHidden/>
               </w:rPr>
               <w:fldChar w:fldCharType="separate"/>
             </w:r>
             <w:r>
               <w:rPr>
-                <w:rFonts w:ascii="Times New Roman" w:hAnsi="Times New Roman" w:cs="Times New Roman"/>
-                <w:noProof/>
-                <w:webHidden/>
-                <w:sz w:val="24"/>
-                <w:szCs w:val="24"/>
-              </w:rPr>
-              <w:t>3</w:t>
-            </w:r>
-            <w:r>
-              <w:rPr>
-                <w:rFonts w:ascii="Times New Roman" w:hAnsi="Times New Roman" w:cs="Times New Roman"/>
-                <w:noProof/>
-                <w:webHidden/>
-                <w:sz w:val="24"/>
-                <w:szCs w:val="24"/>
+                <w:noProof/>
+                <w:webHidden/>
+              </w:rPr>
+              <w:t>6</w:t>
+            </w:r>
+            <w:r>
+              <w:rPr>
+                <w:noProof/>
+                <w:webHidden/>
               </w:rPr>
               <w:fldChar w:fldCharType="end"/>
             </w:r>
@@ -656,6 +1165,8 @@
               <w:b/>
               <w:bCs/>
               <w:noProof/>
+              <w:sz w:val="24"/>
+              <w:szCs w:val="24"/>
             </w:rPr>
             <w:fldChar w:fldCharType="end"/>
           </w:r>
@@ -671,6 +1182,13 @@
     </w:p>
     <w:p>
       <w:pPr>
+        <w:rPr>
+          <w:rFonts w:ascii="Times New Roman" w:hAnsi="Times New Roman" w:cs="Times New Roman"/>
+        </w:rPr>
+      </w:pPr>
+    </w:p>
+    <w:p>
+      <w:pPr>
         <w:jc w:val="center"/>
         <w:rPr>
           <w:rFonts w:ascii="Times New Roman" w:hAnsi="Times New Roman" w:cs="Times New Roman"/>
@@ -920,7 +1438,7 @@
     <w:p>
       <w:pPr>
         <w:pStyle w:val="Heading1"/>
-        <w:jc w:val="center"/>
+        <w:jc w:val="both"/>
         <w:rPr>
           <w:rFonts w:ascii="Times New Roman" w:hAnsi="Times New Roman" w:cs="Times New Roman"/>
           <w:b/>
@@ -928,7 +1446,7 @@
           <w:color w:val="000000" w:themeColor="text1"/>
         </w:rPr>
       </w:pPr>
-      <w:bookmarkStart w:id="0" w:name="_Toc33945222"/>
+      <w:bookmarkStart w:id="1" w:name="_Toc34160868"/>
       <w:r>
         <w:rPr>
           <w:rFonts w:ascii="Times New Roman" w:hAnsi="Times New Roman" w:cs="Times New Roman"/>
@@ -938,11 +1456,11 @@
         </w:rPr>
         <w:t>Introduction</w:t>
       </w:r>
-      <w:bookmarkEnd w:id="0"/>
-    </w:p>
-    <w:p>
-      <w:pPr>
-        <w:jc w:val="center"/>
+      <w:bookmarkEnd w:id="1"/>
+    </w:p>
+    <w:p>
+      <w:pPr>
+        <w:jc w:val="both"/>
         <w:rPr>
           <w:rFonts w:ascii="Times New Roman" w:hAnsi="Times New Roman" w:cs="Times New Roman"/>
           <w:sz w:val="24"/>
@@ -1007,7 +1525,7 @@
     <w:p>
       <w:pPr>
         <w:pStyle w:val="Heading1"/>
-        <w:jc w:val="center"/>
+        <w:jc w:val="both"/>
         <w:rPr>
           <w:rFonts w:ascii="Times New Roman" w:hAnsi="Times New Roman" w:cs="Times New Roman"/>
           <w:b/>
@@ -1015,7 +1533,7 @@
           <w:color w:val="000000" w:themeColor="text1"/>
         </w:rPr>
       </w:pPr>
-      <w:bookmarkStart w:id="1" w:name="_Toc33945223"/>
+      <w:bookmarkStart w:id="2" w:name="_Toc34160869"/>
       <w:r>
         <w:rPr>
           <w:rFonts w:ascii="Times New Roman" w:hAnsi="Times New Roman" w:cs="Times New Roman"/>
@@ -1025,7 +1543,6 @@
         </w:rPr>
         <w:t>History of the Interne</w:t>
       </w:r>
-      <w:bookmarkEnd w:id="1"/>
       <w:r>
         <w:rPr>
           <w:rFonts w:ascii="Times New Roman" w:hAnsi="Times New Roman" w:cs="Times New Roman"/>
@@ -1035,15 +1552,29 @@
         </w:rPr>
         <w:t>t</w:t>
       </w:r>
-    </w:p>
-    <w:p/>
-    <w:p>
-      <w:pPr>
-        <w:rPr>
-          <w:rFonts w:ascii="Times New Roman" w:hAnsi="Times New Roman" w:cs="Times New Roman"/>
-        </w:rPr>
-      </w:pPr>
-      <w:r>
+      <w:bookmarkEnd w:id="2"/>
+    </w:p>
+    <w:p>
+      <w:pPr>
+        <w:jc w:val="both"/>
+        <w:rPr>
+          <w:rFonts w:ascii="Times New Roman" w:hAnsi="Times New Roman" w:cs="Times New Roman"/>
+        </w:rPr>
+      </w:pPr>
+    </w:p>
+    <w:p>
+      <w:pPr>
+        <w:jc w:val="both"/>
+        <w:rPr>
+          <w:rFonts w:ascii="Times New Roman" w:hAnsi="Times New Roman" w:cs="Times New Roman"/>
+          <w:sz w:val="24"/>
+          <w:szCs w:val="24"/>
+        </w:rPr>
+      </w:pPr>
+      <w:r>
+        <w:rPr>
+          <w:rFonts w:ascii="Times New Roman" w:hAnsi="Times New Roman" w:cs="Times New Roman"/>
+        </w:rPr>
         <w:t xml:space="preserve">  </w:t>
       </w:r>
       <w:r>
@@ -1052,15 +1583,7 @@
           <w:sz w:val="24"/>
           <w:szCs w:val="24"/>
         </w:rPr>
-        <w:t xml:space="preserve">  Before </w:t>
-      </w:r>
-      <w:r>
-        <w:rPr>
-          <w:rFonts w:ascii="Times New Roman" w:hAnsi="Times New Roman" w:cs="Times New Roman"/>
-          <w:sz w:val="24"/>
-          <w:szCs w:val="24"/>
-        </w:rPr>
-        <w:t xml:space="preserve">we go directly on how the Internet originated and developed throughout the years, it’s a must that one understands what the word Internet stands for or what the Internet is. The </w:t>
+        <w:t xml:space="preserve">  Before we go directly on how the Internet originated and developed throughout the years, it’s a must that one understands what the word Internet stands for or what the Internet is. The </w:t>
       </w:r>
       <w:r>
         <w:rPr>
@@ -1119,279 +1642,1860 @@
           <w:sz w:val="24"/>
           <w:szCs w:val="24"/>
         </w:rPr>
-        <w:t>work</w:t>
-      </w:r>
-      <w:r>
-        <w:rPr>
-          <w:rFonts w:ascii="Times New Roman" w:hAnsi="Times New Roman" w:cs="Times New Roman"/>
-          <w:sz w:val="24"/>
-          <w:szCs w:val="24"/>
-        </w:rPr>
-        <w:t>”, it’s a global system of interconnected computer networks. In other words it is a network of networks consisting of public, private, academic, commercial and governmental networks that are linked by different networking technologies both globally and localy.</w:t>
-      </w:r>
-      <w:bookmarkStart w:id="2" w:name="_GoBack"/>
-      <w:bookmarkEnd w:id="2"/>
-    </w:p>
-    <w:p>
-      <w:pPr>
-        <w:rPr>
-          <w:rFonts w:ascii="Times New Roman" w:hAnsi="Times New Roman" w:cs="Times New Roman"/>
-          <w:sz w:val="24"/>
-          <w:szCs w:val="24"/>
-        </w:rPr>
-      </w:pPr>
+        <w:t>work”, it’s a global system of interconnected computer networks</w:t>
+      </w:r>
+      <w:r>
+        <w:rPr>
+          <w:rFonts w:ascii="Times New Roman" w:hAnsi="Times New Roman" w:cs="Times New Roman"/>
+          <w:sz w:val="24"/>
+          <w:szCs w:val="24"/>
+        </w:rPr>
+        <w:t xml:space="preserve"> that share information electronically</w:t>
+      </w:r>
+      <w:r>
+        <w:rPr>
+          <w:rFonts w:ascii="Times New Roman" w:hAnsi="Times New Roman" w:cs="Times New Roman"/>
+          <w:sz w:val="24"/>
+          <w:szCs w:val="24"/>
+        </w:rPr>
+        <w:t xml:space="preserve">. In other </w:t>
+      </w:r>
+      <w:r>
+        <w:rPr>
+          <w:rFonts w:ascii="Times New Roman" w:hAnsi="Times New Roman" w:cs="Times New Roman"/>
+          <w:sz w:val="24"/>
+          <w:szCs w:val="24"/>
+        </w:rPr>
+        <w:t>words,</w:t>
+      </w:r>
+      <w:r>
+        <w:rPr>
+          <w:rFonts w:ascii="Times New Roman" w:hAnsi="Times New Roman" w:cs="Times New Roman"/>
+          <w:sz w:val="24"/>
+          <w:szCs w:val="24"/>
+        </w:rPr>
+        <w:t xml:space="preserve"> it is a network of networks consisting of public, private, academic, commercial and governmental networks that are linked by different networking technologies both globally and </w:t>
+      </w:r>
+      <w:r>
+        <w:rPr>
+          <w:rFonts w:ascii="Times New Roman" w:hAnsi="Times New Roman" w:cs="Times New Roman"/>
+          <w:sz w:val="24"/>
+          <w:szCs w:val="24"/>
+        </w:rPr>
+        <w:t>locally</w:t>
+      </w:r>
+      <w:r>
+        <w:rPr>
+          <w:rFonts w:ascii="Times New Roman" w:hAnsi="Times New Roman" w:cs="Times New Roman"/>
+          <w:sz w:val="24"/>
+          <w:szCs w:val="24"/>
+        </w:rPr>
+        <w:t>.</w:t>
+      </w:r>
+    </w:p>
+    <w:p>
+      <w:pPr>
+        <w:jc w:val="both"/>
+        <w:rPr>
+          <w:rFonts w:ascii="Times New Roman" w:hAnsi="Times New Roman" w:cs="Times New Roman"/>
+          <w:sz w:val="24"/>
+          <w:szCs w:val="24"/>
+        </w:rPr>
+      </w:pPr>
+    </w:p>
+    <w:p>
+      <w:pPr>
+        <w:jc w:val="both"/>
+        <w:rPr>
+          <w:rFonts w:ascii="Times New Roman" w:hAnsi="Times New Roman" w:cs="Times New Roman"/>
+          <w:sz w:val="24"/>
+          <w:szCs w:val="24"/>
+        </w:rPr>
+      </w:pPr>
+      <w:r>
+        <w:rPr>
+          <w:rFonts w:ascii="Times New Roman" w:hAnsi="Times New Roman" w:cs="Times New Roman"/>
+          <w:sz w:val="24"/>
+          <w:szCs w:val="24"/>
+        </w:rPr>
+        <w:t xml:space="preserve">    The first actual prototype of the Internet was introduced in the late 1960s with the creation of the </w:t>
+      </w:r>
+      <w:r>
+        <w:rPr>
+          <w:rFonts w:ascii="Times New Roman" w:hAnsi="Times New Roman" w:cs="Times New Roman"/>
+          <w:b/>
+          <w:bCs/>
+          <w:i/>
+          <w:iCs/>
+          <w:sz w:val="24"/>
+          <w:szCs w:val="24"/>
+        </w:rPr>
+        <w:t>Advanced</w:t>
+      </w:r>
+      <w:r>
+        <w:rPr>
+          <w:rFonts w:ascii="Times New Roman" w:hAnsi="Times New Roman" w:cs="Times New Roman"/>
+          <w:b/>
+          <w:bCs/>
+          <w:sz w:val="24"/>
+          <w:szCs w:val="24"/>
+        </w:rPr>
+        <w:t xml:space="preserve"> </w:t>
+      </w:r>
+      <w:r>
+        <w:rPr>
+          <w:rFonts w:ascii="Times New Roman" w:hAnsi="Times New Roman" w:cs="Times New Roman"/>
+          <w:b/>
+          <w:bCs/>
+          <w:i/>
+          <w:iCs/>
+          <w:sz w:val="24"/>
+          <w:szCs w:val="24"/>
+        </w:rPr>
+        <w:t xml:space="preserve">Research Projects Agency Network </w:t>
+      </w:r>
+      <w:r>
+        <w:rPr>
+          <w:rFonts w:ascii="Times New Roman" w:hAnsi="Times New Roman" w:cs="Times New Roman"/>
+          <w:sz w:val="24"/>
+          <w:szCs w:val="24"/>
+        </w:rPr>
+        <w:t>(ARPANET)</w:t>
+      </w:r>
+      <w:r>
+        <w:rPr>
+          <w:rFonts w:ascii="Times New Roman" w:hAnsi="Times New Roman" w:cs="Times New Roman"/>
+          <w:i/>
+          <w:iCs/>
+          <w:sz w:val="24"/>
+          <w:szCs w:val="24"/>
+        </w:rPr>
+        <w:t xml:space="preserve">. </w:t>
+      </w:r>
+      <w:r>
+        <w:rPr>
+          <w:rFonts w:ascii="Times New Roman" w:hAnsi="Times New Roman" w:cs="Times New Roman"/>
+          <w:sz w:val="24"/>
+          <w:szCs w:val="24"/>
+        </w:rPr>
+        <w:t xml:space="preserve">It was originally funded by the U.S Department of Defence. The ARPANET </w:t>
+      </w:r>
+      <w:r>
+        <w:rPr>
+          <w:rFonts w:ascii="Times New Roman" w:hAnsi="Times New Roman" w:cs="Times New Roman"/>
+          <w:sz w:val="24"/>
+          <w:szCs w:val="24"/>
+        </w:rPr>
+        <w:t>used a method for effectively transmitting electronic data</w:t>
+      </w:r>
+      <w:r>
+        <w:rPr>
+          <w:rFonts w:ascii="Times New Roman" w:hAnsi="Times New Roman" w:cs="Times New Roman"/>
+          <w:sz w:val="24"/>
+          <w:szCs w:val="24"/>
+        </w:rPr>
+        <w:t xml:space="preserve"> </w:t>
+      </w:r>
+      <w:r>
+        <w:rPr>
+          <w:rFonts w:ascii="Times New Roman" w:hAnsi="Times New Roman" w:cs="Times New Roman"/>
+          <w:sz w:val="24"/>
+          <w:szCs w:val="24"/>
+        </w:rPr>
+        <w:t>known as</w:t>
+      </w:r>
+      <w:r>
+        <w:rPr>
+          <w:rFonts w:ascii="Times New Roman" w:hAnsi="Times New Roman" w:cs="Times New Roman"/>
+          <w:sz w:val="24"/>
+          <w:szCs w:val="24"/>
+        </w:rPr>
+        <w:t xml:space="preserve"> “packet switching” that is now a major building block</w:t>
+      </w:r>
+      <w:r>
+        <w:rPr>
+          <w:rFonts w:ascii="Times New Roman" w:hAnsi="Times New Roman" w:cs="Times New Roman"/>
+          <w:sz w:val="24"/>
+          <w:szCs w:val="24"/>
+        </w:rPr>
+        <w:t xml:space="preserve">s </w:t>
+      </w:r>
+      <w:r>
+        <w:rPr>
+          <w:rFonts w:ascii="Times New Roman" w:hAnsi="Times New Roman" w:cs="Times New Roman"/>
+          <w:sz w:val="24"/>
+          <w:szCs w:val="24"/>
+        </w:rPr>
+        <w:t>of the internet.</w:t>
+      </w:r>
+      <w:r>
+        <w:rPr>
+          <w:rFonts w:ascii="Times New Roman" w:hAnsi="Times New Roman" w:cs="Times New Roman"/>
+          <w:sz w:val="24"/>
+          <w:szCs w:val="24"/>
+        </w:rPr>
+        <w:t xml:space="preserve"> The first ever message delivered by ARPANET was on October 29, 1969 and was done via a node-to-node communication between a computer located in </w:t>
+      </w:r>
+      <w:r>
+        <w:rPr>
+          <w:rFonts w:ascii="Times New Roman" w:hAnsi="Times New Roman" w:cs="Times New Roman"/>
+          <w:b/>
+          <w:bCs/>
+          <w:i/>
+          <w:iCs/>
+          <w:sz w:val="24"/>
+          <w:szCs w:val="24"/>
+        </w:rPr>
+        <w:t xml:space="preserve">University of California Los Angeles </w:t>
+      </w:r>
+      <w:r>
+        <w:rPr>
+          <w:rFonts w:ascii="Times New Roman" w:hAnsi="Times New Roman" w:cs="Times New Roman"/>
+          <w:sz w:val="24"/>
+          <w:szCs w:val="24"/>
+        </w:rPr>
+        <w:t xml:space="preserve">(UCLA) and the other one located in Stanford. Each computer was the size of a small </w:t>
+      </w:r>
+      <w:r>
+        <w:rPr>
+          <w:rFonts w:ascii="Times New Roman" w:hAnsi="Times New Roman" w:cs="Times New Roman"/>
+          <w:sz w:val="24"/>
+          <w:szCs w:val="24"/>
+        </w:rPr>
+        <w:lastRenderedPageBreak/>
+        <w:t>house. The message that they tried to send through the ARPA Network was a simple note that said “LOGIN”, but the network crashed after the computer located in Stanford received only two letters thus making “LO” the first ever message sent</w:t>
+      </w:r>
+      <w:r>
+        <w:rPr>
+          <w:rFonts w:ascii="Times New Roman" w:hAnsi="Times New Roman" w:cs="Times New Roman"/>
+          <w:sz w:val="24"/>
+          <w:szCs w:val="24"/>
+        </w:rPr>
+        <w:t xml:space="preserve"> through a computer network</w:t>
+      </w:r>
+      <w:r>
+        <w:rPr>
+          <w:rFonts w:ascii="Times New Roman" w:hAnsi="Times New Roman" w:cs="Times New Roman"/>
+          <w:sz w:val="24"/>
+          <w:szCs w:val="24"/>
+        </w:rPr>
+        <w:t>.</w:t>
+      </w:r>
+    </w:p>
+    <w:p>
+      <w:pPr>
+        <w:jc w:val="both"/>
+        <w:rPr>
+          <w:rFonts w:ascii="Times New Roman" w:hAnsi="Times New Roman" w:cs="Times New Roman"/>
+          <w:sz w:val="24"/>
+          <w:szCs w:val="24"/>
+        </w:rPr>
+      </w:pPr>
+    </w:p>
+    <w:p>
+      <w:pPr>
+        <w:jc w:val="both"/>
+        <w:rPr>
+          <w:rFonts w:ascii="Times New Roman" w:hAnsi="Times New Roman" w:cs="Times New Roman"/>
+          <w:sz w:val="24"/>
+          <w:szCs w:val="24"/>
+        </w:rPr>
+      </w:pPr>
+      <w:r>
+        <w:rPr>
+          <w:rFonts w:ascii="Times New Roman" w:hAnsi="Times New Roman" w:cs="Times New Roman"/>
+          <w:sz w:val="24"/>
+          <w:szCs w:val="24"/>
+        </w:rPr>
+        <w:t xml:space="preserve">    In the 1970s the technology started to develop well </w:t>
+      </w:r>
+      <w:r>
+        <w:rPr>
+          <w:rFonts w:ascii="Times New Roman" w:hAnsi="Times New Roman" w:cs="Times New Roman"/>
+          <w:sz w:val="24"/>
+          <w:szCs w:val="24"/>
+        </w:rPr>
+        <w:t xml:space="preserve">after scientists </w:t>
+      </w:r>
+      <w:r>
+        <w:rPr>
+          <w:rFonts w:ascii="Times New Roman" w:hAnsi="Times New Roman" w:cs="Times New Roman"/>
+          <w:i/>
+          <w:iCs/>
+          <w:sz w:val="24"/>
+          <w:szCs w:val="24"/>
+        </w:rPr>
+        <w:t>Robert Khan</w:t>
+      </w:r>
+      <w:r>
+        <w:rPr>
+          <w:rFonts w:ascii="Times New Roman" w:hAnsi="Times New Roman" w:cs="Times New Roman"/>
+          <w:sz w:val="24"/>
+          <w:szCs w:val="24"/>
+        </w:rPr>
+        <w:t xml:space="preserve"> and </w:t>
+      </w:r>
+      <w:r>
+        <w:rPr>
+          <w:rFonts w:ascii="Times New Roman" w:hAnsi="Times New Roman" w:cs="Times New Roman"/>
+          <w:i/>
+          <w:iCs/>
+          <w:sz w:val="24"/>
+          <w:szCs w:val="24"/>
+        </w:rPr>
+        <w:t xml:space="preserve">Vinton </w:t>
+      </w:r>
+      <w:r>
+        <w:rPr>
+          <w:rFonts w:ascii="Times New Roman" w:hAnsi="Times New Roman" w:cs="Times New Roman"/>
+          <w:i/>
+          <w:iCs/>
+          <w:sz w:val="24"/>
+          <w:szCs w:val="24"/>
+        </w:rPr>
+        <w:t>Cerf</w:t>
+      </w:r>
+      <w:r>
+        <w:rPr>
+          <w:rFonts w:ascii="Times New Roman" w:hAnsi="Times New Roman" w:cs="Times New Roman"/>
+          <w:i/>
+          <w:iCs/>
+          <w:sz w:val="24"/>
+          <w:szCs w:val="24"/>
+        </w:rPr>
+        <w:t xml:space="preserve"> </w:t>
+      </w:r>
+      <w:r>
+        <w:rPr>
+          <w:rFonts w:ascii="Times New Roman" w:hAnsi="Times New Roman" w:cs="Times New Roman"/>
+          <w:sz w:val="24"/>
+          <w:szCs w:val="24"/>
+        </w:rPr>
+        <w:t xml:space="preserve">developed Transmission </w:t>
+      </w:r>
+      <w:r>
+        <w:rPr>
+          <w:rFonts w:ascii="Times New Roman" w:hAnsi="Times New Roman" w:cs="Times New Roman"/>
+          <w:b/>
+          <w:bCs/>
+          <w:i/>
+          <w:iCs/>
+          <w:sz w:val="24"/>
+          <w:szCs w:val="24"/>
+        </w:rPr>
+        <w:t>Control Protocol and Internet Protocol, or TCP/IP</w:t>
+      </w:r>
+      <w:r>
+        <w:rPr>
+          <w:rFonts w:ascii="Times New Roman" w:hAnsi="Times New Roman" w:cs="Times New Roman"/>
+          <w:sz w:val="24"/>
+          <w:szCs w:val="24"/>
+        </w:rPr>
+        <w:t>. TCP/IP is a communications model that set standards on how data should be transmitted between multiple networks</w:t>
+      </w:r>
+      <w:r>
+        <w:rPr>
+          <w:rFonts w:ascii="Times New Roman" w:hAnsi="Times New Roman" w:cs="Times New Roman"/>
+          <w:sz w:val="24"/>
+          <w:szCs w:val="24"/>
+        </w:rPr>
+        <w:t>.</w:t>
+      </w:r>
+    </w:p>
+    <w:p>
+      <w:pPr>
+        <w:jc w:val="both"/>
+        <w:rPr>
+          <w:rFonts w:ascii="Times New Roman" w:hAnsi="Times New Roman" w:cs="Times New Roman"/>
+          <w:sz w:val="24"/>
+          <w:szCs w:val="24"/>
+        </w:rPr>
+      </w:pPr>
+    </w:p>
+    <w:p>
+      <w:pPr>
+        <w:jc w:val="both"/>
+        <w:rPr>
+          <w:rFonts w:ascii="Times New Roman" w:hAnsi="Times New Roman" w:cs="Times New Roman"/>
+          <w:sz w:val="24"/>
+          <w:szCs w:val="24"/>
+        </w:rPr>
+      </w:pPr>
+      <w:r>
+        <w:rPr>
+          <w:rFonts w:ascii="Times New Roman" w:hAnsi="Times New Roman" w:cs="Times New Roman"/>
+          <w:sz w:val="24"/>
+          <w:szCs w:val="24"/>
+        </w:rPr>
+        <w:t xml:space="preserve">    The ARPANET adopted TCP/IP on January 1, 1983, and from there Researchers and different tech guys</w:t>
+      </w:r>
+      <w:r>
+        <w:rPr>
+          <w:rFonts w:ascii="Times New Roman" w:hAnsi="Times New Roman" w:cs="Times New Roman"/>
+          <w:sz w:val="24"/>
+          <w:szCs w:val="24"/>
+        </w:rPr>
+        <w:t xml:space="preserve"> began to assemble the “network of networks”</w:t>
+      </w:r>
+      <w:r>
+        <w:rPr>
+          <w:rFonts w:ascii="Times New Roman" w:hAnsi="Times New Roman" w:cs="Times New Roman"/>
+          <w:sz w:val="24"/>
+          <w:szCs w:val="24"/>
+        </w:rPr>
+        <w:t xml:space="preserve"> that became the modern Internet. The online platform then took on a more organised and recogni</w:t>
+      </w:r>
+      <w:r>
+        <w:rPr>
+          <w:rFonts w:ascii="Times New Roman" w:hAnsi="Times New Roman" w:cs="Times New Roman"/>
+          <w:sz w:val="24"/>
+          <w:szCs w:val="24"/>
+        </w:rPr>
+        <w:t>z</w:t>
+      </w:r>
+      <w:r>
+        <w:rPr>
+          <w:rFonts w:ascii="Times New Roman" w:hAnsi="Times New Roman" w:cs="Times New Roman"/>
+          <w:sz w:val="24"/>
+          <w:szCs w:val="24"/>
+        </w:rPr>
+        <w:t>able</w:t>
+      </w:r>
+      <w:r>
+        <w:rPr>
+          <w:rFonts w:ascii="Times New Roman" w:hAnsi="Times New Roman" w:cs="Times New Roman"/>
+          <w:sz w:val="24"/>
+          <w:szCs w:val="24"/>
+        </w:rPr>
+        <w:t xml:space="preserve"> form in 1990 when computer scientist </w:t>
+      </w:r>
+      <w:r>
+        <w:rPr>
+          <w:rFonts w:ascii="Times New Roman" w:hAnsi="Times New Roman" w:cs="Times New Roman"/>
+          <w:i/>
+          <w:iCs/>
+          <w:sz w:val="24"/>
+          <w:szCs w:val="24"/>
+        </w:rPr>
+        <w:t>Tim Berners-Lee</w:t>
+      </w:r>
+      <w:r>
+        <w:rPr>
+          <w:rFonts w:ascii="Times New Roman" w:hAnsi="Times New Roman" w:cs="Times New Roman"/>
+          <w:i/>
+          <w:iCs/>
+          <w:sz w:val="24"/>
+          <w:szCs w:val="24"/>
+        </w:rPr>
+        <w:t xml:space="preserve"> </w:t>
+      </w:r>
+      <w:r>
+        <w:rPr>
+          <w:rFonts w:ascii="Times New Roman" w:hAnsi="Times New Roman" w:cs="Times New Roman"/>
+          <w:sz w:val="24"/>
+          <w:szCs w:val="24"/>
+        </w:rPr>
+        <w:t xml:space="preserve">invented the World Wide Web. The web is usually confused with the internet, but it simply is the most common means of accessing data online in the form of hyperlinks and websites.  </w:t>
+      </w:r>
+    </w:p>
+    <w:p>
+      <w:pPr>
+        <w:jc w:val="both"/>
+        <w:rPr>
+          <w:rFonts w:ascii="Times New Roman" w:hAnsi="Times New Roman" w:cs="Times New Roman"/>
+          <w:sz w:val="24"/>
+          <w:szCs w:val="24"/>
+        </w:rPr>
+      </w:pPr>
+    </w:p>
+    <w:p>
+      <w:pPr>
+        <w:pStyle w:val="Heading1"/>
+        <w:jc w:val="both"/>
+        <w:rPr>
+          <w:rFonts w:ascii="Times New Roman" w:hAnsi="Times New Roman" w:cs="Times New Roman"/>
+          <w:b/>
+          <w:bCs/>
+          <w:color w:val="000000" w:themeColor="text1"/>
+        </w:rPr>
+      </w:pPr>
+      <w:bookmarkStart w:id="3" w:name="_Toc34160870"/>
+      <w:r>
+        <w:rPr>
+          <w:rFonts w:ascii="Times New Roman" w:hAnsi="Times New Roman" w:cs="Times New Roman"/>
+          <w:b/>
+          <w:bCs/>
+          <w:color w:val="000000" w:themeColor="text1"/>
+        </w:rPr>
+        <w:t>Popular Websites</w:t>
+      </w:r>
+      <w:bookmarkEnd w:id="3"/>
+    </w:p>
+    <w:p>
+      <w:pPr>
+        <w:jc w:val="both"/>
+        <w:rPr>
+          <w:rFonts w:ascii="Times New Roman" w:hAnsi="Times New Roman" w:cs="Times New Roman"/>
+          <w:sz w:val="24"/>
+          <w:szCs w:val="24"/>
+        </w:rPr>
+      </w:pPr>
+    </w:p>
+    <w:p>
+      <w:pPr>
+        <w:jc w:val="both"/>
+        <w:rPr>
+          <w:rFonts w:ascii="Times New Roman" w:hAnsi="Times New Roman" w:cs="Times New Roman"/>
+          <w:sz w:val="24"/>
+          <w:szCs w:val="24"/>
+        </w:rPr>
+      </w:pPr>
+      <w:r>
+        <w:rPr>
+          <w:rFonts w:ascii="Times New Roman" w:hAnsi="Times New Roman" w:cs="Times New Roman"/>
+          <w:sz w:val="24"/>
+          <w:szCs w:val="24"/>
+        </w:rPr>
+        <w:t>Here are 5 popular websites from web archive:</w:t>
+      </w:r>
+    </w:p>
+    <w:p>
+      <w:pPr>
+        <w:jc w:val="both"/>
+        <w:rPr>
+          <w:rFonts w:ascii="Times New Roman" w:hAnsi="Times New Roman" w:cs="Times New Roman"/>
+          <w:sz w:val="24"/>
+          <w:szCs w:val="24"/>
+        </w:rPr>
+      </w:pPr>
+    </w:p>
+    <w:p>
+      <w:pPr>
+        <w:jc w:val="both"/>
+        <w:rPr>
+          <w:rFonts w:ascii="Times New Roman" w:hAnsi="Times New Roman" w:cs="Times New Roman"/>
+          <w:b/>
+          <w:bCs/>
+          <w:sz w:val="28"/>
+          <w:szCs w:val="28"/>
+        </w:rPr>
+      </w:pPr>
+      <w:r>
+        <w:rPr>
+          <w:rFonts w:ascii="Times New Roman" w:hAnsi="Times New Roman" w:cs="Times New Roman"/>
+          <w:b/>
+          <w:bCs/>
+          <w:sz w:val="28"/>
+          <w:szCs w:val="28"/>
+        </w:rPr>
+        <w:t>A</w:t>
+      </w:r>
+      <w:r>
+        <w:rPr>
+          <w:rFonts w:ascii="Times New Roman" w:hAnsi="Times New Roman" w:cs="Times New Roman"/>
+          <w:b/>
+          <w:bCs/>
+          <w:sz w:val="28"/>
+          <w:szCs w:val="28"/>
+        </w:rPr>
+        <w:t>mazon</w:t>
+      </w:r>
+    </w:p>
+    <w:p>
+      <w:pPr>
+        <w:jc w:val="both"/>
+        <w:rPr>
+          <w:rFonts w:ascii="Times New Roman" w:hAnsi="Times New Roman" w:cs="Times New Roman"/>
+          <w:b/>
+          <w:bCs/>
+          <w:sz w:val="28"/>
+          <w:szCs w:val="28"/>
+        </w:rPr>
+      </w:pPr>
+    </w:p>
+    <w:p>
+      <w:pPr>
+        <w:jc w:val="both"/>
+        <w:rPr>
+          <w:rFonts w:ascii="Times New Roman" w:hAnsi="Times New Roman" w:cs="Times New Roman"/>
+          <w:b/>
+          <w:bCs/>
+          <w:sz w:val="28"/>
+          <w:szCs w:val="28"/>
+        </w:rPr>
+      </w:pPr>
+    </w:p>
+    <w:p>
+      <w:pPr>
+        <w:jc w:val="both"/>
+        <w:rPr>
+          <w:rFonts w:ascii="Times New Roman" w:hAnsi="Times New Roman" w:cs="Times New Roman"/>
+          <w:b/>
+          <w:bCs/>
+          <w:sz w:val="28"/>
+          <w:szCs w:val="28"/>
+        </w:rPr>
+      </w:pPr>
+    </w:p>
+    <w:p>
+      <w:pPr>
+        <w:jc w:val="both"/>
+        <w:rPr>
+          <w:rFonts w:ascii="Times New Roman" w:hAnsi="Times New Roman" w:cs="Times New Roman"/>
+          <w:b/>
+          <w:bCs/>
+          <w:sz w:val="28"/>
+          <w:szCs w:val="28"/>
+        </w:rPr>
+      </w:pPr>
+    </w:p>
+    <w:p>
+      <w:pPr>
+        <w:jc w:val="both"/>
+        <w:rPr>
+          <w:rFonts w:ascii="Times New Roman" w:hAnsi="Times New Roman" w:cs="Times New Roman"/>
+          <w:b/>
+          <w:bCs/>
+          <w:sz w:val="28"/>
+          <w:szCs w:val="28"/>
+        </w:rPr>
+      </w:pPr>
+    </w:p>
+    <w:p>
+      <w:pPr>
+        <w:jc w:val="both"/>
+        <w:rPr>
+          <w:rFonts w:ascii="Times New Roman" w:hAnsi="Times New Roman" w:cs="Times New Roman"/>
+          <w:b/>
+          <w:bCs/>
+          <w:sz w:val="28"/>
+          <w:szCs w:val="28"/>
+        </w:rPr>
+      </w:pPr>
+    </w:p>
+    <w:p>
+      <w:pPr>
+        <w:jc w:val="both"/>
+        <w:rPr>
+          <w:rFonts w:ascii="Times New Roman" w:hAnsi="Times New Roman" w:cs="Times New Roman"/>
+          <w:b/>
+          <w:bCs/>
+          <w:sz w:val="28"/>
+          <w:szCs w:val="28"/>
+        </w:rPr>
+      </w:pPr>
+    </w:p>
+    <w:p>
+      <w:pPr>
+        <w:jc w:val="both"/>
+        <w:rPr>
+          <w:rFonts w:ascii="Times New Roman" w:hAnsi="Times New Roman" w:cs="Times New Roman"/>
+          <w:b/>
+          <w:bCs/>
+          <w:sz w:val="28"/>
+          <w:szCs w:val="28"/>
+        </w:rPr>
+      </w:pPr>
+    </w:p>
+    <w:p>
+      <w:pPr>
+        <w:jc w:val="both"/>
+        <w:rPr>
+          <w:rFonts w:ascii="Times New Roman" w:hAnsi="Times New Roman" w:cs="Times New Roman"/>
+          <w:b/>
+          <w:bCs/>
+          <w:sz w:val="28"/>
+          <w:szCs w:val="28"/>
+        </w:rPr>
+      </w:pPr>
+    </w:p>
+    <w:p>
+      <w:pPr>
+        <w:jc w:val="both"/>
+        <w:rPr>
+          <w:rFonts w:ascii="Times New Roman" w:hAnsi="Times New Roman" w:cs="Times New Roman"/>
+          <w:b/>
+          <w:bCs/>
+          <w:sz w:val="28"/>
+          <w:szCs w:val="28"/>
+        </w:rPr>
+      </w:pPr>
+    </w:p>
+    <w:p>
+      <w:pPr>
+        <w:jc w:val="both"/>
+        <w:rPr>
+          <w:rFonts w:ascii="Times New Roman" w:hAnsi="Times New Roman" w:cs="Times New Roman"/>
+          <w:b/>
+          <w:bCs/>
+          <w:sz w:val="28"/>
+          <w:szCs w:val="28"/>
+        </w:rPr>
+      </w:pPr>
+    </w:p>
+    <w:p>
+      <w:pPr>
+        <w:jc w:val="both"/>
+        <w:rPr>
+          <w:rFonts w:ascii="Times New Roman" w:hAnsi="Times New Roman" w:cs="Times New Roman"/>
+          <w:b/>
+          <w:bCs/>
+          <w:sz w:val="28"/>
+          <w:szCs w:val="28"/>
+        </w:rPr>
+      </w:pPr>
+    </w:p>
+    <w:p>
+      <w:pPr>
+        <w:jc w:val="both"/>
+        <w:rPr>
+          <w:rFonts w:ascii="Times New Roman" w:hAnsi="Times New Roman" w:cs="Times New Roman"/>
+          <w:b/>
+          <w:bCs/>
+          <w:sz w:val="28"/>
+          <w:szCs w:val="28"/>
+        </w:rPr>
+      </w:pPr>
+    </w:p>
+    <w:p>
+      <w:pPr>
+        <w:jc w:val="both"/>
+        <w:rPr>
+          <w:rFonts w:ascii="Times New Roman" w:hAnsi="Times New Roman" w:cs="Times New Roman"/>
+          <w:b/>
+          <w:bCs/>
+          <w:sz w:val="28"/>
+          <w:szCs w:val="28"/>
+        </w:rPr>
+      </w:pPr>
+    </w:p>
+    <w:p>
+      <w:pPr>
+        <w:jc w:val="both"/>
+        <w:rPr>
+          <w:rFonts w:ascii="Times New Roman" w:hAnsi="Times New Roman" w:cs="Times New Roman"/>
+          <w:b/>
+          <w:bCs/>
+          <w:sz w:val="28"/>
+          <w:szCs w:val="28"/>
+        </w:rPr>
+      </w:pPr>
+    </w:p>
+    <w:p>
+      <w:pPr>
+        <w:jc w:val="both"/>
+        <w:rPr>
+          <w:rFonts w:ascii="Times New Roman" w:hAnsi="Times New Roman" w:cs="Times New Roman"/>
+          <w:b/>
+          <w:bCs/>
+          <w:sz w:val="28"/>
+          <w:szCs w:val="28"/>
+        </w:rPr>
+      </w:pPr>
+    </w:p>
+    <w:p>
+      <w:pPr>
+        <w:pStyle w:val="Heading1"/>
+        <w:jc w:val="both"/>
+        <w:rPr>
+          <w:rFonts w:ascii="Times New Roman" w:hAnsi="Times New Roman" w:cs="Times New Roman"/>
+          <w:b/>
+          <w:bCs/>
+          <w:color w:val="000000" w:themeColor="text1"/>
+        </w:rPr>
+      </w:pPr>
+      <w:bookmarkStart w:id="4" w:name="_Toc34160871"/>
+      <w:r>
+        <w:rPr>
+          <w:rFonts w:ascii="Times New Roman" w:hAnsi="Times New Roman" w:cs="Times New Roman"/>
+          <w:b/>
+          <w:bCs/>
+          <w:color w:val="000000" w:themeColor="text1"/>
+        </w:rPr>
+        <w:t>Website evaluation guidelines</w:t>
+      </w:r>
+      <w:bookmarkEnd w:id="4"/>
+    </w:p>
+    <w:p>
+      <w:pPr>
+        <w:jc w:val="both"/>
+      </w:pPr>
+    </w:p>
+    <w:p>
+      <w:pPr>
+        <w:jc w:val="both"/>
+        <w:rPr>
+          <w:rFonts w:ascii="Times New Roman" w:hAnsi="Times New Roman" w:cs="Times New Roman"/>
+          <w:sz w:val="24"/>
+          <w:szCs w:val="24"/>
+        </w:rPr>
+      </w:pPr>
+      <w:r>
+        <w:t xml:space="preserve">    </w:t>
+      </w:r>
+      <w:r>
+        <w:rPr>
+          <w:rFonts w:ascii="Times New Roman" w:hAnsi="Times New Roman" w:cs="Times New Roman"/>
+          <w:sz w:val="24"/>
+          <w:szCs w:val="24"/>
+        </w:rPr>
+        <w:t xml:space="preserve">There has never been a better time to use the internet and with the increased access to the internet websites are also becoming more and more accessible. So how is it possible to use a website or not visit it at all? The </w:t>
+      </w:r>
+      <w:r>
+        <w:rPr>
+          <w:rFonts w:ascii="Times New Roman" w:hAnsi="Times New Roman" w:cs="Times New Roman"/>
+          <w:sz w:val="24"/>
+          <w:szCs w:val="24"/>
+        </w:rPr>
+        <w:t>Criterions below might help you understand the value of a website and let you know if that website is worth visiting.</w:t>
+      </w:r>
+    </w:p>
+    <w:p>
+      <w:pPr>
+        <w:jc w:val="both"/>
+        <w:rPr>
+          <w:rFonts w:ascii="Times New Roman" w:hAnsi="Times New Roman" w:cs="Times New Roman"/>
+          <w:sz w:val="24"/>
+          <w:szCs w:val="24"/>
+        </w:rPr>
+      </w:pPr>
+    </w:p>
+    <w:p>
+      <w:pPr>
+        <w:pStyle w:val="Heading2"/>
+        <w:jc w:val="both"/>
+        <w:rPr>
+          <w:rFonts w:ascii="Times New Roman" w:hAnsi="Times New Roman" w:cs="Times New Roman"/>
+          <w:b/>
+          <w:bCs/>
+          <w:color w:val="000000" w:themeColor="text1"/>
+          <w:sz w:val="28"/>
+          <w:szCs w:val="28"/>
+        </w:rPr>
+      </w:pPr>
+      <w:bookmarkStart w:id="5" w:name="_Toc34160872"/>
+      <w:r>
+        <w:rPr>
+          <w:rFonts w:ascii="Times New Roman" w:hAnsi="Times New Roman" w:cs="Times New Roman"/>
+          <w:b/>
+          <w:bCs/>
+          <w:color w:val="000000" w:themeColor="text1"/>
+          <w:sz w:val="28"/>
+          <w:szCs w:val="28"/>
+        </w:rPr>
+        <w:t>Purpose</w:t>
+      </w:r>
+      <w:bookmarkEnd w:id="5"/>
+    </w:p>
+    <w:p>
+      <w:pPr>
+        <w:jc w:val="both"/>
+      </w:pPr>
+    </w:p>
+    <w:p>
+      <w:pPr>
+        <w:pStyle w:val="ListParagraph"/>
+        <w:numPr>
+          <w:ilvl w:val="0"/>
+          <w:numId w:val="1"/>
+        </w:numPr>
+        <w:jc w:val="both"/>
+        <w:rPr>
+          <w:rFonts w:ascii="Times New Roman" w:hAnsi="Times New Roman" w:cs="Times New Roman"/>
+          <w:sz w:val="24"/>
+          <w:szCs w:val="24"/>
+        </w:rPr>
+      </w:pPr>
+      <w:r>
+        <w:rPr>
+          <w:rFonts w:ascii="Times New Roman" w:hAnsi="Times New Roman" w:cs="Times New Roman"/>
+          <w:sz w:val="24"/>
+          <w:szCs w:val="24"/>
+        </w:rPr>
+        <w:t>A website should clear a clear and precise in what it wants to show to the user</w:t>
+      </w:r>
+    </w:p>
+    <w:p>
+      <w:pPr>
+        <w:pStyle w:val="ListParagraph"/>
+        <w:numPr>
+          <w:ilvl w:val="0"/>
+          <w:numId w:val="1"/>
+        </w:numPr>
+        <w:jc w:val="both"/>
+        <w:rPr>
+          <w:rFonts w:ascii="Times New Roman" w:hAnsi="Times New Roman" w:cs="Times New Roman"/>
+          <w:sz w:val="24"/>
+          <w:szCs w:val="24"/>
+        </w:rPr>
+      </w:pPr>
+      <w:r>
+        <w:rPr>
+          <w:rFonts w:ascii="Times New Roman" w:hAnsi="Times New Roman" w:cs="Times New Roman"/>
+          <w:sz w:val="24"/>
+          <w:szCs w:val="24"/>
+        </w:rPr>
+        <w:t>It must also reflect its purpose, whether it is to educate, to entertain or even to advertise/sell a product.</w:t>
+      </w:r>
+    </w:p>
+    <w:p>
+      <w:pPr>
+        <w:pStyle w:val="ListParagraph"/>
+        <w:numPr>
+          <w:ilvl w:val="0"/>
+          <w:numId w:val="1"/>
+        </w:numPr>
+        <w:jc w:val="both"/>
+        <w:rPr>
+          <w:rFonts w:ascii="Times New Roman" w:hAnsi="Times New Roman" w:cs="Times New Roman"/>
+          <w:sz w:val="24"/>
+          <w:szCs w:val="24"/>
+        </w:rPr>
+      </w:pPr>
+      <w:r>
+        <w:rPr>
+          <w:rFonts w:ascii="Times New Roman" w:hAnsi="Times New Roman" w:cs="Times New Roman"/>
+          <w:sz w:val="24"/>
+          <w:szCs w:val="24"/>
+        </w:rPr>
+        <w:t>Other advertisements that are not specific over the website shouldn’t overshadow the actual content of the site.</w:t>
+      </w:r>
+    </w:p>
+    <w:p>
+      <w:pPr>
+        <w:jc w:val="both"/>
+        <w:rPr>
+          <w:rFonts w:ascii="Times New Roman" w:hAnsi="Times New Roman" w:cs="Times New Roman"/>
+          <w:sz w:val="24"/>
+          <w:szCs w:val="24"/>
+        </w:rPr>
+      </w:pPr>
+    </w:p>
+    <w:p>
+      <w:pPr>
+        <w:pStyle w:val="Heading2"/>
+        <w:jc w:val="both"/>
+        <w:rPr>
+          <w:rFonts w:ascii="Times New Roman" w:hAnsi="Times New Roman" w:cs="Times New Roman"/>
+          <w:b/>
+          <w:bCs/>
+          <w:color w:val="000000" w:themeColor="text1"/>
+          <w:sz w:val="28"/>
+          <w:szCs w:val="28"/>
+        </w:rPr>
+      </w:pPr>
+      <w:bookmarkStart w:id="6" w:name="_Toc34160873"/>
+      <w:r>
+        <w:rPr>
+          <w:rFonts w:ascii="Times New Roman" w:hAnsi="Times New Roman" w:cs="Times New Roman"/>
+          <w:b/>
+          <w:bCs/>
+          <w:color w:val="000000" w:themeColor="text1"/>
+          <w:sz w:val="28"/>
+          <w:szCs w:val="28"/>
+        </w:rPr>
+        <w:t>Content</w:t>
+      </w:r>
+      <w:bookmarkEnd w:id="6"/>
+    </w:p>
+    <w:p>
+      <w:pPr>
+        <w:jc w:val="both"/>
+        <w:rPr>
+          <w:rFonts w:ascii="Times New Roman" w:hAnsi="Times New Roman" w:cs="Times New Roman"/>
+          <w:sz w:val="24"/>
+          <w:szCs w:val="24"/>
+        </w:rPr>
+      </w:pPr>
+    </w:p>
+    <w:p>
+      <w:pPr>
+        <w:pStyle w:val="ListParagraph"/>
+        <w:numPr>
+          <w:ilvl w:val="0"/>
+          <w:numId w:val="2"/>
+        </w:numPr>
+        <w:jc w:val="both"/>
+        <w:rPr>
+          <w:rFonts w:ascii="Times New Roman" w:hAnsi="Times New Roman" w:cs="Times New Roman"/>
+          <w:sz w:val="24"/>
+          <w:szCs w:val="24"/>
+        </w:rPr>
+      </w:pPr>
+      <w:r>
+        <w:rPr>
+          <w:rFonts w:ascii="Times New Roman" w:hAnsi="Times New Roman" w:cs="Times New Roman"/>
+          <w:sz w:val="24"/>
+          <w:szCs w:val="24"/>
+        </w:rPr>
+        <w:t>A sites content should be appropriate and of value to the intended audience, it should have enough information to make visiting the site worthwhile.</w:t>
+      </w:r>
+    </w:p>
+    <w:p>
+      <w:pPr>
+        <w:pStyle w:val="ListParagraph"/>
+        <w:numPr>
+          <w:ilvl w:val="0"/>
+          <w:numId w:val="2"/>
+        </w:numPr>
+        <w:jc w:val="both"/>
+        <w:rPr>
+          <w:rFonts w:ascii="Times New Roman" w:hAnsi="Times New Roman" w:cs="Times New Roman"/>
+          <w:sz w:val="24"/>
+          <w:szCs w:val="24"/>
+        </w:rPr>
+      </w:pPr>
+      <w:r>
+        <w:rPr>
+          <w:rFonts w:ascii="Times New Roman" w:hAnsi="Times New Roman" w:cs="Times New Roman"/>
+          <w:sz w:val="24"/>
+          <w:szCs w:val="24"/>
+        </w:rPr>
+        <w:t>If there is a lot of information within the website, there should be a site map or an outline of topics</w:t>
+      </w:r>
+      <w:r>
+        <w:rPr>
+          <w:rFonts w:ascii="Times New Roman" w:hAnsi="Times New Roman" w:cs="Times New Roman"/>
+          <w:sz w:val="24"/>
+          <w:szCs w:val="24"/>
+        </w:rPr>
+        <w:t xml:space="preserve"> to allow users to be able to go through the content of the website fluidly.</w:t>
+      </w:r>
+    </w:p>
+    <w:p>
+      <w:pPr>
+        <w:pStyle w:val="ListParagraph"/>
+        <w:numPr>
+          <w:ilvl w:val="0"/>
+          <w:numId w:val="2"/>
+        </w:numPr>
+        <w:jc w:val="both"/>
+        <w:rPr>
+          <w:rFonts w:ascii="Times New Roman" w:hAnsi="Times New Roman" w:cs="Times New Roman"/>
+          <w:sz w:val="24"/>
+          <w:szCs w:val="24"/>
+        </w:rPr>
+      </w:pPr>
+      <w:r>
+        <w:rPr>
+          <w:rFonts w:ascii="Times New Roman" w:hAnsi="Times New Roman" w:cs="Times New Roman"/>
+          <w:sz w:val="24"/>
+          <w:szCs w:val="24"/>
+        </w:rPr>
+        <w:t>The information should be current, accurate and regularly updated</w:t>
+      </w:r>
+      <w:r>
+        <w:rPr>
+          <w:rFonts w:ascii="Times New Roman" w:hAnsi="Times New Roman" w:cs="Times New Roman"/>
+          <w:sz w:val="24"/>
+          <w:szCs w:val="24"/>
+        </w:rPr>
+        <w:t xml:space="preserve"> so as to keep the targeted audience up to date. A “last updated” </w:t>
+      </w:r>
+      <w:r>
+        <w:rPr>
+          <w:rFonts w:ascii="Times New Roman" w:hAnsi="Times New Roman" w:cs="Times New Roman"/>
+          <w:sz w:val="24"/>
+          <w:szCs w:val="24"/>
+        </w:rPr>
+        <w:t>notification is</w:t>
+      </w:r>
+      <w:r>
+        <w:rPr>
+          <w:rFonts w:ascii="Times New Roman" w:hAnsi="Times New Roman" w:cs="Times New Roman"/>
+          <w:sz w:val="24"/>
+          <w:szCs w:val="24"/>
+        </w:rPr>
+        <w:t xml:space="preserve"> </w:t>
+      </w:r>
+      <w:r>
+        <w:rPr>
+          <w:rFonts w:ascii="Times New Roman" w:hAnsi="Times New Roman" w:cs="Times New Roman"/>
+          <w:sz w:val="24"/>
+          <w:szCs w:val="24"/>
+        </w:rPr>
+        <w:t xml:space="preserve">a </w:t>
+      </w:r>
+      <w:r>
+        <w:rPr>
+          <w:rFonts w:ascii="Times New Roman" w:hAnsi="Times New Roman" w:cs="Times New Roman"/>
+          <w:sz w:val="24"/>
+          <w:szCs w:val="24"/>
+        </w:rPr>
+        <w:t xml:space="preserve">really useful </w:t>
+      </w:r>
+      <w:r>
+        <w:rPr>
+          <w:rFonts w:ascii="Times New Roman" w:hAnsi="Times New Roman" w:cs="Times New Roman"/>
+          <w:sz w:val="24"/>
+          <w:szCs w:val="24"/>
+        </w:rPr>
+        <w:t>tool</w:t>
+      </w:r>
+      <w:r>
+        <w:rPr>
+          <w:rFonts w:ascii="Times New Roman" w:hAnsi="Times New Roman" w:cs="Times New Roman"/>
+          <w:sz w:val="24"/>
+          <w:szCs w:val="24"/>
+        </w:rPr>
+        <w:t>.</w:t>
+      </w:r>
+    </w:p>
+    <w:p>
+      <w:pPr>
+        <w:pStyle w:val="ListParagraph"/>
+        <w:numPr>
+          <w:ilvl w:val="0"/>
+          <w:numId w:val="2"/>
+        </w:numPr>
+        <w:jc w:val="both"/>
+        <w:rPr>
+          <w:rFonts w:ascii="Times New Roman" w:hAnsi="Times New Roman" w:cs="Times New Roman"/>
+          <w:sz w:val="24"/>
+          <w:szCs w:val="24"/>
+        </w:rPr>
+      </w:pPr>
+      <w:r>
+        <w:rPr>
+          <w:rFonts w:ascii="Times New Roman" w:hAnsi="Times New Roman" w:cs="Times New Roman"/>
+          <w:sz w:val="24"/>
+          <w:szCs w:val="24"/>
+        </w:rPr>
+        <w:t xml:space="preserve">Links to more information on a topic, </w:t>
+      </w:r>
+      <w:r>
+        <w:rPr>
+          <w:rFonts w:ascii="Times New Roman" w:hAnsi="Times New Roman" w:cs="Times New Roman"/>
+          <w:sz w:val="24"/>
+          <w:szCs w:val="24"/>
+        </w:rPr>
+        <w:t xml:space="preserve">Copyright and licence agreement information should be </w:t>
+      </w:r>
+      <w:r>
+        <w:rPr>
+          <w:rFonts w:ascii="Times New Roman" w:hAnsi="Times New Roman" w:cs="Times New Roman"/>
+          <w:sz w:val="24"/>
+          <w:szCs w:val="24"/>
+        </w:rPr>
+        <w:t>provided</w:t>
+      </w:r>
+      <w:r>
+        <w:rPr>
+          <w:rFonts w:ascii="Times New Roman" w:hAnsi="Times New Roman" w:cs="Times New Roman"/>
+          <w:sz w:val="24"/>
+          <w:szCs w:val="24"/>
+        </w:rPr>
+        <w:t xml:space="preserve"> as one can attempt to use part or the whole information found within the website.</w:t>
+      </w:r>
+      <w:r>
+        <w:rPr>
+          <w:rFonts w:ascii="Times New Roman" w:hAnsi="Times New Roman" w:cs="Times New Roman"/>
+          <w:sz w:val="24"/>
+          <w:szCs w:val="24"/>
+        </w:rPr>
+        <w:t xml:space="preserve"> </w:t>
+      </w:r>
+    </w:p>
+    <w:p>
+      <w:pPr>
+        <w:jc w:val="both"/>
+        <w:rPr>
+          <w:rFonts w:ascii="Times New Roman" w:hAnsi="Times New Roman" w:cs="Times New Roman"/>
+          <w:sz w:val="24"/>
+          <w:szCs w:val="24"/>
+        </w:rPr>
+      </w:pPr>
+    </w:p>
+    <w:p>
+      <w:pPr>
+        <w:pStyle w:val="Heading2"/>
+        <w:jc w:val="both"/>
+        <w:rPr>
+          <w:rFonts w:ascii="Times New Roman" w:hAnsi="Times New Roman" w:cs="Times New Roman"/>
+          <w:b/>
+          <w:bCs/>
+          <w:color w:val="000000" w:themeColor="text1"/>
+          <w:sz w:val="28"/>
+          <w:szCs w:val="28"/>
+        </w:rPr>
+      </w:pPr>
+      <w:bookmarkStart w:id="7" w:name="_Toc34160874"/>
+      <w:r>
+        <w:rPr>
+          <w:rFonts w:ascii="Times New Roman" w:hAnsi="Times New Roman" w:cs="Times New Roman"/>
+          <w:b/>
+          <w:bCs/>
+          <w:color w:val="000000" w:themeColor="text1"/>
+          <w:sz w:val="28"/>
+          <w:szCs w:val="28"/>
+        </w:rPr>
+        <w:t>Authorship/Sponsorship</w:t>
+      </w:r>
+      <w:bookmarkEnd w:id="7"/>
     </w:p>
     <w:p>
       <w:pPr>
         <w:tabs>
           <w:tab w:val="left" w:pos="1785"/>
         </w:tabs>
-        <w:rPr>
-          <w:rFonts w:ascii="Times New Roman" w:hAnsi="Times New Roman" w:cs="Times New Roman"/>
-          <w:sz w:val="24"/>
-          <w:szCs w:val="24"/>
-        </w:rPr>
-      </w:pPr>
-    </w:p>
-    <w:p>
-      <w:pPr>
-        <w:jc w:val="both"/>
-        <w:rPr>
-          <w:rFonts w:ascii="Times New Roman" w:hAnsi="Times New Roman" w:cs="Times New Roman"/>
-          <w:sz w:val="24"/>
-          <w:szCs w:val="24"/>
-        </w:rPr>
-      </w:pPr>
-    </w:p>
-    <w:p>
-      <w:pPr>
-        <w:jc w:val="both"/>
-        <w:rPr>
-          <w:rFonts w:ascii="Times New Roman" w:hAnsi="Times New Roman" w:cs="Times New Roman"/>
-          <w:sz w:val="24"/>
-          <w:szCs w:val="24"/>
-        </w:rPr>
-      </w:pPr>
-    </w:p>
-    <w:p>
-      <w:pPr>
-        <w:jc w:val="both"/>
-        <w:rPr>
-          <w:rFonts w:ascii="Times New Roman" w:hAnsi="Times New Roman" w:cs="Times New Roman"/>
-          <w:sz w:val="24"/>
-          <w:szCs w:val="24"/>
-        </w:rPr>
-      </w:pPr>
-    </w:p>
-    <w:p>
-      <w:pPr>
-        <w:jc w:val="both"/>
-        <w:rPr>
-          <w:rFonts w:ascii="Times New Roman" w:hAnsi="Times New Roman" w:cs="Times New Roman"/>
-          <w:sz w:val="24"/>
-          <w:szCs w:val="24"/>
-        </w:rPr>
-      </w:pPr>
-    </w:p>
-    <w:p>
-      <w:pPr>
-        <w:jc w:val="both"/>
-        <w:rPr>
-          <w:rFonts w:ascii="Times New Roman" w:hAnsi="Times New Roman" w:cs="Times New Roman"/>
-          <w:sz w:val="24"/>
-          <w:szCs w:val="24"/>
-        </w:rPr>
-      </w:pPr>
-    </w:p>
-    <w:p>
-      <w:pPr>
-        <w:jc w:val="both"/>
-        <w:rPr>
-          <w:rFonts w:ascii="Times New Roman" w:hAnsi="Times New Roman" w:cs="Times New Roman"/>
-          <w:sz w:val="24"/>
-          <w:szCs w:val="24"/>
-        </w:rPr>
-      </w:pPr>
-    </w:p>
-    <w:p>
-      <w:pPr>
-        <w:jc w:val="both"/>
-        <w:rPr>
-          <w:rFonts w:ascii="Times New Roman" w:hAnsi="Times New Roman" w:cs="Times New Roman"/>
-          <w:sz w:val="24"/>
-          <w:szCs w:val="24"/>
-        </w:rPr>
-      </w:pPr>
-    </w:p>
-    <w:p>
-      <w:pPr>
-        <w:jc w:val="both"/>
-        <w:rPr>
-          <w:rFonts w:ascii="Times New Roman" w:hAnsi="Times New Roman" w:cs="Times New Roman"/>
-          <w:sz w:val="24"/>
-          <w:szCs w:val="24"/>
-        </w:rPr>
-      </w:pPr>
-    </w:p>
-    <w:p>
-      <w:pPr>
-        <w:jc w:val="both"/>
-        <w:rPr>
-          <w:rFonts w:ascii="Times New Roman" w:hAnsi="Times New Roman" w:cs="Times New Roman"/>
-          <w:sz w:val="24"/>
-          <w:szCs w:val="24"/>
-        </w:rPr>
-      </w:pPr>
-    </w:p>
-    <w:p>
-      <w:pPr>
-        <w:jc w:val="both"/>
-        <w:rPr>
-          <w:rFonts w:ascii="Times New Roman" w:hAnsi="Times New Roman" w:cs="Times New Roman"/>
-          <w:sz w:val="24"/>
-          <w:szCs w:val="24"/>
-        </w:rPr>
-      </w:pPr>
-    </w:p>
-    <w:p>
-      <w:pPr>
-        <w:jc w:val="both"/>
-        <w:rPr>
-          <w:rFonts w:ascii="Times New Roman" w:hAnsi="Times New Roman" w:cs="Times New Roman"/>
-          <w:sz w:val="24"/>
-          <w:szCs w:val="24"/>
-        </w:rPr>
-      </w:pPr>
-    </w:p>
-    <w:p>
-      <w:pPr>
-        <w:jc w:val="both"/>
-        <w:rPr>
-          <w:rFonts w:ascii="Times New Roman" w:hAnsi="Times New Roman" w:cs="Times New Roman"/>
-          <w:sz w:val="24"/>
-          <w:szCs w:val="24"/>
-        </w:rPr>
-      </w:pPr>
-    </w:p>
-    <w:p>
-      <w:pPr>
-        <w:jc w:val="both"/>
-        <w:rPr>
-          <w:rFonts w:ascii="Times New Roman" w:hAnsi="Times New Roman" w:cs="Times New Roman"/>
-          <w:sz w:val="24"/>
-          <w:szCs w:val="24"/>
-        </w:rPr>
-      </w:pPr>
-    </w:p>
-    <w:p>
-      <w:pPr>
-        <w:jc w:val="both"/>
-        <w:rPr>
-          <w:rFonts w:ascii="Times New Roman" w:hAnsi="Times New Roman" w:cs="Times New Roman"/>
-          <w:sz w:val="24"/>
-          <w:szCs w:val="24"/>
-        </w:rPr>
-      </w:pPr>
-    </w:p>
-    <w:p>
-      <w:pPr>
-        <w:jc w:val="both"/>
-        <w:rPr>
-          <w:rFonts w:ascii="Times New Roman" w:hAnsi="Times New Roman" w:cs="Times New Roman"/>
-          <w:sz w:val="24"/>
-          <w:szCs w:val="24"/>
-        </w:rPr>
-      </w:pPr>
-    </w:p>
-    <w:p>
-      <w:pPr>
-        <w:jc w:val="both"/>
-        <w:rPr>
-          <w:rFonts w:ascii="Times New Roman" w:hAnsi="Times New Roman" w:cs="Times New Roman"/>
-          <w:sz w:val="24"/>
-          <w:szCs w:val="24"/>
-        </w:rPr>
-      </w:pPr>
-    </w:p>
-    <w:p>
-      <w:pPr>
-        <w:jc w:val="both"/>
-        <w:rPr>
-          <w:rFonts w:ascii="Times New Roman" w:hAnsi="Times New Roman" w:cs="Times New Roman"/>
-          <w:sz w:val="24"/>
-          <w:szCs w:val="24"/>
-        </w:rPr>
-      </w:pPr>
-    </w:p>
-    <w:p>
-      <w:pPr>
-        <w:jc w:val="both"/>
-        <w:rPr>
-          <w:rFonts w:ascii="Times New Roman" w:hAnsi="Times New Roman" w:cs="Times New Roman"/>
-          <w:sz w:val="24"/>
-          <w:szCs w:val="24"/>
-        </w:rPr>
-      </w:pPr>
-    </w:p>
-    <w:p>
-      <w:pPr>
-        <w:jc w:val="both"/>
-        <w:rPr>
-          <w:rFonts w:ascii="Times New Roman" w:hAnsi="Times New Roman" w:cs="Times New Roman"/>
-          <w:sz w:val="24"/>
-          <w:szCs w:val="24"/>
-        </w:rPr>
-      </w:pPr>
-    </w:p>
-    <w:p>
-      <w:pPr>
-        <w:jc w:val="both"/>
-        <w:rPr>
-          <w:rFonts w:ascii="Times New Roman" w:hAnsi="Times New Roman" w:cs="Times New Roman"/>
-          <w:sz w:val="24"/>
-          <w:szCs w:val="24"/>
-        </w:rPr>
-      </w:pPr>
-    </w:p>
-    <w:p>
-      <w:pPr>
-        <w:jc w:val="both"/>
-        <w:rPr>
-          <w:rFonts w:ascii="Times New Roman" w:hAnsi="Times New Roman" w:cs="Times New Roman"/>
-          <w:sz w:val="24"/>
-          <w:szCs w:val="24"/>
-        </w:rPr>
-      </w:pPr>
-    </w:p>
-    <w:p>
-      <w:pPr>
-        <w:jc w:val="both"/>
-        <w:rPr>
-          <w:rFonts w:ascii="Times New Roman" w:hAnsi="Times New Roman" w:cs="Times New Roman"/>
-          <w:sz w:val="24"/>
-          <w:szCs w:val="24"/>
-        </w:rPr>
-      </w:pPr>
-    </w:p>
-    <w:p>
-      <w:pPr>
-        <w:jc w:val="both"/>
-        <w:rPr>
-          <w:rFonts w:ascii="Times New Roman" w:hAnsi="Times New Roman" w:cs="Times New Roman"/>
-          <w:sz w:val="24"/>
-          <w:szCs w:val="24"/>
-        </w:rPr>
-      </w:pPr>
-    </w:p>
-    <w:p>
-      <w:pPr>
-        <w:jc w:val="both"/>
-        <w:rPr>
-          <w:rFonts w:ascii="Times New Roman" w:hAnsi="Times New Roman" w:cs="Times New Roman"/>
-          <w:sz w:val="24"/>
-          <w:szCs w:val="24"/>
-        </w:rPr>
-      </w:pPr>
+        <w:jc w:val="both"/>
+        <w:rPr>
+          <w:rFonts w:ascii="Times New Roman" w:hAnsi="Times New Roman" w:cs="Times New Roman"/>
+          <w:sz w:val="24"/>
+          <w:szCs w:val="24"/>
+        </w:rPr>
+      </w:pPr>
+    </w:p>
+    <w:p>
+      <w:pPr>
+        <w:pStyle w:val="ListParagraph"/>
+        <w:numPr>
+          <w:ilvl w:val="0"/>
+          <w:numId w:val="3"/>
+        </w:numPr>
+        <w:tabs>
+          <w:tab w:val="left" w:pos="1785"/>
+        </w:tabs>
+        <w:jc w:val="both"/>
+        <w:rPr>
+          <w:rFonts w:ascii="Times New Roman" w:hAnsi="Times New Roman" w:cs="Times New Roman"/>
+          <w:sz w:val="24"/>
+          <w:szCs w:val="24"/>
+        </w:rPr>
+      </w:pPr>
+      <w:r>
+        <w:rPr>
+          <w:rFonts w:ascii="Times New Roman" w:hAnsi="Times New Roman" w:cs="Times New Roman"/>
+          <w:sz w:val="24"/>
+          <w:szCs w:val="24"/>
+        </w:rPr>
+        <w:t>The name of the individual or group that created the website should be clearly stated</w:t>
+      </w:r>
+    </w:p>
+    <w:p>
+      <w:pPr>
+        <w:pStyle w:val="ListParagraph"/>
+        <w:numPr>
+          <w:ilvl w:val="0"/>
+          <w:numId w:val="3"/>
+        </w:numPr>
+        <w:tabs>
+          <w:tab w:val="left" w:pos="1785"/>
+        </w:tabs>
+        <w:jc w:val="both"/>
+        <w:rPr>
+          <w:rFonts w:ascii="Times New Roman" w:hAnsi="Times New Roman" w:cs="Times New Roman"/>
+          <w:sz w:val="24"/>
+          <w:szCs w:val="24"/>
+        </w:rPr>
+      </w:pPr>
+      <w:r>
+        <w:rPr>
+          <w:rFonts w:ascii="Times New Roman" w:hAnsi="Times New Roman" w:cs="Times New Roman"/>
+          <w:sz w:val="24"/>
+          <w:szCs w:val="24"/>
+        </w:rPr>
+        <w:lastRenderedPageBreak/>
+        <w:t>The author or manager of the website sh</w:t>
+      </w:r>
+      <w:r>
+        <w:rPr>
+          <w:rFonts w:ascii="Times New Roman" w:hAnsi="Times New Roman" w:cs="Times New Roman"/>
+          <w:sz w:val="24"/>
+          <w:szCs w:val="24"/>
+        </w:rPr>
+        <w:t>ould provide true contact information for users to leave comments and ask questions.</w:t>
+      </w:r>
+    </w:p>
+    <w:p>
+      <w:pPr>
+        <w:pStyle w:val="ListParagraph"/>
+        <w:numPr>
+          <w:ilvl w:val="0"/>
+          <w:numId w:val="3"/>
+        </w:numPr>
+        <w:tabs>
+          <w:tab w:val="left" w:pos="1785"/>
+        </w:tabs>
+        <w:jc w:val="both"/>
+        <w:rPr>
+          <w:rFonts w:ascii="Times New Roman" w:hAnsi="Times New Roman" w:cs="Times New Roman"/>
+          <w:sz w:val="24"/>
+          <w:szCs w:val="24"/>
+        </w:rPr>
+      </w:pPr>
+      <w:r>
+        <w:rPr>
+          <w:rFonts w:ascii="Times New Roman" w:hAnsi="Times New Roman" w:cs="Times New Roman"/>
+          <w:sz w:val="24"/>
+          <w:szCs w:val="24"/>
+        </w:rPr>
+        <w:t>Where applicable, reference sources for information cited should be provided.</w:t>
+      </w:r>
+    </w:p>
+    <w:p>
+      <w:pPr>
+        <w:tabs>
+          <w:tab w:val="left" w:pos="1785"/>
+        </w:tabs>
+        <w:jc w:val="both"/>
+        <w:rPr>
+          <w:rFonts w:ascii="Times New Roman" w:hAnsi="Times New Roman" w:cs="Times New Roman"/>
+          <w:sz w:val="24"/>
+          <w:szCs w:val="24"/>
+        </w:rPr>
+      </w:pPr>
+    </w:p>
+    <w:p>
+      <w:pPr>
+        <w:pStyle w:val="Heading2"/>
+        <w:jc w:val="both"/>
+        <w:rPr>
+          <w:rFonts w:ascii="Times New Roman" w:hAnsi="Times New Roman" w:cs="Times New Roman"/>
+          <w:b/>
+          <w:bCs/>
+          <w:color w:val="000000" w:themeColor="text1"/>
+          <w:sz w:val="28"/>
+          <w:szCs w:val="28"/>
+        </w:rPr>
+      </w:pPr>
+      <w:bookmarkStart w:id="8" w:name="_Toc34160875"/>
+      <w:r>
+        <w:rPr>
+          <w:rFonts w:ascii="Times New Roman" w:hAnsi="Times New Roman" w:cs="Times New Roman"/>
+          <w:b/>
+          <w:bCs/>
+          <w:color w:val="000000" w:themeColor="text1"/>
+          <w:sz w:val="28"/>
+          <w:szCs w:val="28"/>
+        </w:rPr>
+        <w:t>Technical Considerations</w:t>
+      </w:r>
+      <w:bookmarkEnd w:id="8"/>
+    </w:p>
+    <w:p>
+      <w:pPr>
+        <w:jc w:val="both"/>
+        <w:rPr>
+          <w:rFonts w:ascii="Times New Roman" w:hAnsi="Times New Roman" w:cs="Times New Roman"/>
+          <w:sz w:val="24"/>
+          <w:szCs w:val="24"/>
+        </w:rPr>
+      </w:pPr>
+    </w:p>
+    <w:p>
+      <w:pPr>
+        <w:pStyle w:val="ListParagraph"/>
+        <w:numPr>
+          <w:ilvl w:val="0"/>
+          <w:numId w:val="4"/>
+        </w:numPr>
+        <w:jc w:val="both"/>
+        <w:rPr>
+          <w:rFonts w:ascii="Times New Roman" w:hAnsi="Times New Roman" w:cs="Times New Roman"/>
+          <w:sz w:val="24"/>
+          <w:szCs w:val="24"/>
+        </w:rPr>
+      </w:pPr>
+      <w:r>
+        <w:rPr>
+          <w:rFonts w:ascii="Times New Roman" w:hAnsi="Times New Roman" w:cs="Times New Roman"/>
+          <w:sz w:val="24"/>
+          <w:szCs w:val="24"/>
+        </w:rPr>
+        <w:t>Verify that the web site’s important capabilities such as graphics and/or animations critical to the subject matter, can be utilized with the technology you have available. Some sites require more advanced browsers.</w:t>
+      </w:r>
+    </w:p>
+    <w:p>
+      <w:pPr>
+        <w:pStyle w:val="ListParagraph"/>
+        <w:numPr>
+          <w:ilvl w:val="0"/>
+          <w:numId w:val="4"/>
+        </w:numPr>
+        <w:jc w:val="both"/>
+        <w:rPr>
+          <w:rFonts w:ascii="Times New Roman" w:hAnsi="Times New Roman" w:cs="Times New Roman"/>
+          <w:sz w:val="24"/>
+          <w:szCs w:val="24"/>
+        </w:rPr>
+      </w:pPr>
+      <w:r>
+        <w:rPr>
+          <w:rFonts w:ascii="Times New Roman" w:hAnsi="Times New Roman" w:cs="Times New Roman"/>
+          <w:sz w:val="24"/>
+          <w:szCs w:val="24"/>
+        </w:rPr>
+        <w:t>The page should be stable and consistently available. All the links and special features including audio and video m</w:t>
+      </w:r>
+      <w:r>
+        <w:rPr>
+          <w:rFonts w:ascii="Times New Roman" w:hAnsi="Times New Roman" w:cs="Times New Roman"/>
+          <w:sz w:val="24"/>
+          <w:szCs w:val="24"/>
+        </w:rPr>
+        <w:t>u</w:t>
+      </w:r>
+      <w:r>
+        <w:rPr>
+          <w:rFonts w:ascii="Times New Roman" w:hAnsi="Times New Roman" w:cs="Times New Roman"/>
+          <w:sz w:val="24"/>
+          <w:szCs w:val="24"/>
+        </w:rPr>
+        <w:t>st be functioning.</w:t>
+      </w:r>
+    </w:p>
+    <w:p>
+      <w:pPr>
+        <w:pStyle w:val="ListParagraph"/>
+        <w:numPr>
+          <w:ilvl w:val="0"/>
+          <w:numId w:val="4"/>
+        </w:numPr>
+        <w:jc w:val="both"/>
+        <w:rPr>
+          <w:rFonts w:ascii="Times New Roman" w:hAnsi="Times New Roman" w:cs="Times New Roman"/>
+          <w:sz w:val="24"/>
+          <w:szCs w:val="24"/>
+        </w:rPr>
+      </w:pPr>
+      <w:r>
+        <w:rPr>
+          <w:rFonts w:ascii="Times New Roman" w:hAnsi="Times New Roman" w:cs="Times New Roman"/>
+          <w:sz w:val="24"/>
+          <w:szCs w:val="24"/>
+        </w:rPr>
+        <w:t xml:space="preserve">If there is a fee to use certain features in </w:t>
+      </w:r>
+      <w:r>
+        <w:rPr>
+          <w:rFonts w:ascii="Times New Roman" w:hAnsi="Times New Roman" w:cs="Times New Roman"/>
+          <w:sz w:val="24"/>
+          <w:szCs w:val="24"/>
+        </w:rPr>
+        <w:t>the site, the website must provide a secure way to make payments.</w:t>
+      </w:r>
+    </w:p>
+    <w:p>
+      <w:pPr>
+        <w:jc w:val="both"/>
+        <w:rPr>
+          <w:rFonts w:ascii="Times New Roman" w:hAnsi="Times New Roman" w:cs="Times New Roman"/>
+          <w:sz w:val="24"/>
+          <w:szCs w:val="24"/>
+        </w:rPr>
+      </w:pPr>
+    </w:p>
+    <w:p>
+      <w:pPr>
+        <w:pStyle w:val="Heading2"/>
+        <w:jc w:val="both"/>
+        <w:rPr>
+          <w:rFonts w:ascii="Times New Roman" w:hAnsi="Times New Roman" w:cs="Times New Roman"/>
+          <w:b/>
+          <w:bCs/>
+          <w:color w:val="000000" w:themeColor="text1"/>
+          <w:sz w:val="28"/>
+          <w:szCs w:val="28"/>
+        </w:rPr>
+      </w:pPr>
+      <w:bookmarkStart w:id="9" w:name="_Toc34160876"/>
+      <w:r>
+        <w:rPr>
+          <w:rFonts w:ascii="Times New Roman" w:hAnsi="Times New Roman" w:cs="Times New Roman"/>
+          <w:b/>
+          <w:bCs/>
+          <w:color w:val="000000" w:themeColor="text1"/>
+          <w:sz w:val="28"/>
+          <w:szCs w:val="28"/>
+        </w:rPr>
+        <w:t>Functionality</w:t>
+      </w:r>
+      <w:bookmarkEnd w:id="9"/>
+    </w:p>
+    <w:p>
+      <w:pPr>
+        <w:jc w:val="both"/>
+      </w:pPr>
+    </w:p>
+    <w:p>
+      <w:pPr>
+        <w:pStyle w:val="ListParagraph"/>
+        <w:numPr>
+          <w:ilvl w:val="0"/>
+          <w:numId w:val="5"/>
+        </w:numPr>
+        <w:jc w:val="both"/>
+        <w:rPr>
+          <w:rFonts w:ascii="Times New Roman" w:hAnsi="Times New Roman" w:cs="Times New Roman"/>
+          <w:sz w:val="24"/>
+          <w:szCs w:val="24"/>
+        </w:rPr>
+      </w:pPr>
+      <w:r>
+        <w:rPr>
+          <w:rFonts w:ascii="Times New Roman" w:hAnsi="Times New Roman" w:cs="Times New Roman"/>
+          <w:sz w:val="24"/>
+          <w:szCs w:val="24"/>
+        </w:rPr>
+        <w:t>Languages used in messages and instructions should be clear, concise and easy to interpret.</w:t>
+      </w:r>
+    </w:p>
+    <w:p>
+      <w:pPr>
+        <w:pStyle w:val="ListParagraph"/>
+        <w:numPr>
+          <w:ilvl w:val="0"/>
+          <w:numId w:val="5"/>
+        </w:numPr>
+        <w:jc w:val="both"/>
+        <w:rPr>
+          <w:rFonts w:ascii="Times New Roman" w:hAnsi="Times New Roman" w:cs="Times New Roman"/>
+          <w:sz w:val="24"/>
+          <w:szCs w:val="24"/>
+        </w:rPr>
+      </w:pPr>
+      <w:r>
+        <w:rPr>
+          <w:rFonts w:ascii="Times New Roman" w:hAnsi="Times New Roman" w:cs="Times New Roman"/>
+          <w:sz w:val="24"/>
+          <w:szCs w:val="24"/>
+        </w:rPr>
+        <w:t>There should be consistency in the use of features such as headers, backgrounds, colours and fonts.</w:t>
+      </w:r>
+    </w:p>
+    <w:p>
+      <w:pPr>
+        <w:pStyle w:val="ListParagraph"/>
+        <w:numPr>
+          <w:ilvl w:val="0"/>
+          <w:numId w:val="5"/>
+        </w:numPr>
+        <w:jc w:val="both"/>
+        <w:rPr>
+          <w:rFonts w:ascii="Times New Roman" w:hAnsi="Times New Roman" w:cs="Times New Roman"/>
+          <w:sz w:val="24"/>
+          <w:szCs w:val="24"/>
+        </w:rPr>
+      </w:pPr>
+      <w:r>
+        <w:rPr>
+          <w:rFonts w:ascii="Times New Roman" w:hAnsi="Times New Roman" w:cs="Times New Roman"/>
+          <w:sz w:val="24"/>
+          <w:szCs w:val="24"/>
+        </w:rPr>
+        <w:t>A text-only option is useful for websites that have a lot of graphics, as it takes more time to load the page. Given a fairly good connection speed</w:t>
+      </w:r>
+      <w:r>
+        <w:rPr>
+          <w:rFonts w:ascii="Times New Roman" w:hAnsi="Times New Roman" w:cs="Times New Roman"/>
+          <w:sz w:val="24"/>
+          <w:szCs w:val="24"/>
+        </w:rPr>
+        <w:t>, t</w:t>
+      </w:r>
+      <w:r>
+        <w:rPr>
+          <w:rFonts w:ascii="Times New Roman" w:hAnsi="Times New Roman" w:cs="Times New Roman"/>
+          <w:sz w:val="24"/>
+          <w:szCs w:val="24"/>
+        </w:rPr>
+        <w:t>ime to load a page shouldn’t exceed 15 sec</w:t>
+      </w:r>
+      <w:r>
+        <w:rPr>
+          <w:rFonts w:ascii="Times New Roman" w:hAnsi="Times New Roman" w:cs="Times New Roman"/>
+          <w:sz w:val="24"/>
+          <w:szCs w:val="24"/>
+        </w:rPr>
+        <w:t>onds</w:t>
+      </w:r>
+      <w:r>
+        <w:rPr>
+          <w:rFonts w:ascii="Times New Roman" w:hAnsi="Times New Roman" w:cs="Times New Roman"/>
+          <w:sz w:val="24"/>
+          <w:szCs w:val="24"/>
+        </w:rPr>
+        <w:t>.</w:t>
+      </w:r>
+    </w:p>
+    <w:p>
+      <w:pPr>
+        <w:pStyle w:val="ListParagraph"/>
+        <w:jc w:val="both"/>
+        <w:rPr>
+          <w:rFonts w:ascii="Times New Roman" w:hAnsi="Times New Roman" w:cs="Times New Roman"/>
+          <w:sz w:val="24"/>
+          <w:szCs w:val="24"/>
+        </w:rPr>
+      </w:pPr>
+    </w:p>
+    <w:p>
+      <w:pPr>
+        <w:jc w:val="both"/>
+        <w:rPr>
+          <w:rFonts w:ascii="Times New Roman" w:hAnsi="Times New Roman" w:cs="Times New Roman"/>
+          <w:sz w:val="24"/>
+          <w:szCs w:val="24"/>
+        </w:rPr>
+      </w:pPr>
+    </w:p>
+    <w:p>
+      <w:pPr>
+        <w:jc w:val="both"/>
+        <w:rPr>
+          <w:rFonts w:ascii="Times New Roman" w:hAnsi="Times New Roman" w:cs="Times New Roman"/>
+          <w:sz w:val="24"/>
+          <w:szCs w:val="24"/>
+        </w:rPr>
+      </w:pPr>
+    </w:p>
+    <w:p>
+      <w:pPr>
+        <w:jc w:val="both"/>
+        <w:rPr>
+          <w:rFonts w:ascii="Times New Roman" w:hAnsi="Times New Roman" w:cs="Times New Roman"/>
+          <w:sz w:val="24"/>
+          <w:szCs w:val="24"/>
+        </w:rPr>
+      </w:pPr>
+    </w:p>
+    <w:p>
+      <w:pPr>
+        <w:jc w:val="both"/>
+        <w:rPr>
+          <w:rFonts w:ascii="Times New Roman" w:hAnsi="Times New Roman" w:cs="Times New Roman"/>
+          <w:sz w:val="24"/>
+          <w:szCs w:val="24"/>
+        </w:rPr>
+      </w:pPr>
+    </w:p>
+    <w:p>
+      <w:pPr>
+        <w:jc w:val="both"/>
+        <w:rPr>
+          <w:rFonts w:ascii="Times New Roman" w:hAnsi="Times New Roman" w:cs="Times New Roman"/>
+          <w:sz w:val="24"/>
+          <w:szCs w:val="24"/>
+        </w:rPr>
+      </w:pPr>
+    </w:p>
+    <w:p>
+      <w:pPr>
+        <w:jc w:val="both"/>
+        <w:rPr>
+          <w:rFonts w:ascii="Times New Roman" w:hAnsi="Times New Roman" w:cs="Times New Roman"/>
+          <w:sz w:val="24"/>
+          <w:szCs w:val="24"/>
+        </w:rPr>
+      </w:pPr>
+    </w:p>
+    <w:p>
+      <w:pPr>
+        <w:jc w:val="both"/>
+        <w:rPr>
+          <w:rFonts w:ascii="Times New Roman" w:hAnsi="Times New Roman" w:cs="Times New Roman"/>
+          <w:sz w:val="24"/>
+          <w:szCs w:val="24"/>
+        </w:rPr>
+      </w:pPr>
+    </w:p>
+    <w:p>
+      <w:pPr>
+        <w:jc w:val="both"/>
+        <w:rPr>
+          <w:rFonts w:ascii="Times New Roman" w:hAnsi="Times New Roman" w:cs="Times New Roman"/>
+          <w:sz w:val="24"/>
+          <w:szCs w:val="24"/>
+        </w:rPr>
+      </w:pPr>
+    </w:p>
+    <w:p>
+      <w:pPr>
+        <w:jc w:val="both"/>
+        <w:rPr>
+          <w:rFonts w:ascii="Times New Roman" w:hAnsi="Times New Roman" w:cs="Times New Roman"/>
+          <w:sz w:val="24"/>
+          <w:szCs w:val="24"/>
+        </w:rPr>
+      </w:pPr>
+    </w:p>
+    <w:p>
+      <w:pPr>
+        <w:jc w:val="both"/>
+        <w:rPr>
+          <w:rFonts w:ascii="Times New Roman" w:hAnsi="Times New Roman" w:cs="Times New Roman"/>
+          <w:sz w:val="24"/>
+          <w:szCs w:val="24"/>
+        </w:rPr>
+      </w:pPr>
+    </w:p>
+    <w:p>
+      <w:pPr>
+        <w:jc w:val="both"/>
+        <w:rPr>
+          <w:rFonts w:ascii="Times New Roman" w:hAnsi="Times New Roman" w:cs="Times New Roman"/>
+          <w:sz w:val="24"/>
+          <w:szCs w:val="24"/>
+        </w:rPr>
+      </w:pPr>
+    </w:p>
+    <w:p>
+      <w:pPr>
+        <w:jc w:val="both"/>
+        <w:rPr>
+          <w:rFonts w:ascii="Times New Roman" w:hAnsi="Times New Roman" w:cs="Times New Roman"/>
+          <w:sz w:val="24"/>
+          <w:szCs w:val="24"/>
+        </w:rPr>
+      </w:pPr>
+    </w:p>
+    <w:p>
+      <w:pPr>
+        <w:jc w:val="both"/>
+        <w:rPr>
+          <w:rFonts w:ascii="Times New Roman" w:hAnsi="Times New Roman" w:cs="Times New Roman"/>
+          <w:sz w:val="24"/>
+          <w:szCs w:val="24"/>
+        </w:rPr>
+      </w:pPr>
+    </w:p>
+    <w:p>
+      <w:pPr>
+        <w:jc w:val="both"/>
+        <w:rPr>
+          <w:rFonts w:ascii="Times New Roman" w:hAnsi="Times New Roman" w:cs="Times New Roman"/>
+          <w:sz w:val="24"/>
+          <w:szCs w:val="24"/>
+        </w:rPr>
+      </w:pPr>
+    </w:p>
+    <w:p>
+      <w:pPr>
+        <w:jc w:val="both"/>
+        <w:rPr>
+          <w:rFonts w:ascii="Times New Roman" w:hAnsi="Times New Roman" w:cs="Times New Roman"/>
+          <w:sz w:val="24"/>
+          <w:szCs w:val="24"/>
+        </w:rPr>
+      </w:pPr>
+    </w:p>
+    <w:p>
+      <w:pPr>
+        <w:jc w:val="both"/>
+        <w:rPr>
+          <w:rFonts w:ascii="Times New Roman" w:hAnsi="Times New Roman" w:cs="Times New Roman"/>
+          <w:sz w:val="24"/>
+          <w:szCs w:val="24"/>
+        </w:rPr>
+      </w:pPr>
+    </w:p>
+    <w:p>
+      <w:pPr>
+        <w:jc w:val="both"/>
+        <w:rPr>
+          <w:rFonts w:ascii="Times New Roman" w:hAnsi="Times New Roman" w:cs="Times New Roman"/>
+          <w:sz w:val="24"/>
+          <w:szCs w:val="24"/>
+        </w:rPr>
+      </w:pPr>
+    </w:p>
+    <w:p>
+      <w:pPr>
+        <w:jc w:val="both"/>
+        <w:rPr>
+          <w:rFonts w:ascii="Times New Roman" w:hAnsi="Times New Roman" w:cs="Times New Roman"/>
+          <w:sz w:val="24"/>
+          <w:szCs w:val="24"/>
+        </w:rPr>
+      </w:pPr>
+    </w:p>
+    <w:p>
+      <w:pPr>
+        <w:jc w:val="both"/>
+        <w:rPr>
+          <w:rFonts w:ascii="Times New Roman" w:hAnsi="Times New Roman" w:cs="Times New Roman"/>
+          <w:sz w:val="24"/>
+          <w:szCs w:val="24"/>
+        </w:rPr>
+      </w:pPr>
+    </w:p>
+    <w:p>
+      <w:pPr>
+        <w:jc w:val="both"/>
+        <w:rPr>
+          <w:rFonts w:ascii="Times New Roman" w:hAnsi="Times New Roman" w:cs="Times New Roman"/>
+          <w:sz w:val="24"/>
+          <w:szCs w:val="24"/>
+        </w:rPr>
+      </w:pPr>
+    </w:p>
+    <w:p>
+      <w:pPr>
+        <w:jc w:val="both"/>
+        <w:rPr>
+          <w:rFonts w:ascii="Times New Roman" w:hAnsi="Times New Roman" w:cs="Times New Roman"/>
+          <w:sz w:val="24"/>
+          <w:szCs w:val="24"/>
+        </w:rPr>
+      </w:pPr>
+    </w:p>
+    <w:p>
+      <w:pPr>
+        <w:jc w:val="both"/>
+        <w:rPr>
+          <w:rFonts w:ascii="Times New Roman" w:hAnsi="Times New Roman" w:cs="Times New Roman"/>
+          <w:sz w:val="24"/>
+          <w:szCs w:val="24"/>
+        </w:rPr>
+      </w:pPr>
+      <w:r>
+        <w:rPr>
+          <w:rFonts w:ascii="Times New Roman" w:hAnsi="Times New Roman" w:cs="Times New Roman"/>
+          <w:sz w:val="24"/>
+          <w:szCs w:val="24"/>
+        </w:rPr>
+        <w:t>RESOURCES:</w:t>
+      </w:r>
+    </w:p>
+    <w:p>
+      <w:pPr>
+        <w:jc w:val="both"/>
+        <w:rPr>
+          <w:rFonts w:ascii="Times New Roman" w:hAnsi="Times New Roman" w:cs="Times New Roman"/>
+          <w:sz w:val="24"/>
+          <w:szCs w:val="24"/>
+        </w:rPr>
+      </w:pPr>
+      <w:hyperlink r:id="rId9" w:history="1">
+        <w:r>
+          <w:rPr>
+            <w:rStyle w:val="Hyperlink"/>
+            <w:rFonts w:ascii="Times New Roman" w:hAnsi="Times New Roman" w:cs="Times New Roman"/>
+            <w:sz w:val="24"/>
+            <w:szCs w:val="24"/>
+          </w:rPr>
+          <w:t>https://www.history.com/news</w:t>
+        </w:r>
+      </w:hyperlink>
+    </w:p>
+    <w:p>
+      <w:pPr>
+        <w:jc w:val="both"/>
+        <w:rPr>
+          <w:rFonts w:ascii="Times New Roman" w:hAnsi="Times New Roman" w:cs="Times New Roman"/>
+          <w:sz w:val="24"/>
+          <w:szCs w:val="24"/>
+        </w:rPr>
+      </w:pPr>
+      <w:r>
+        <w:rPr>
+          <w:rFonts w:ascii="Times New Roman" w:hAnsi="Times New Roman" w:cs="Times New Roman"/>
+          <w:sz w:val="24"/>
+          <w:szCs w:val="24"/>
+        </w:rPr>
+        <w:t>https://www.</w:t>
+      </w:r>
     </w:p>
     <w:sectPr>
       <w:pgSz w:w="11906" w:h="16838"/>
@@ -1401,6 +3505,641 @@
     </w:sectPr>
   </w:body>
 </w:document>
+</file>
+
+<file path=word/endnotes.xml><?xml version="1.0" encoding="utf-8"?>
+<w:endnotes xmlns:wpc="http://schemas.microsoft.com/office/word/2010/wordprocessingCanvas" xmlns:cx="http://schemas.microsoft.com/office/drawing/2014/chartex" xmlns:cx1="http://schemas.microsoft.com/office/drawing/2015/9/8/chartex" xmlns:cx2="http://schemas.microsoft.com/office/drawing/2015/10/21/chartex" xmlns:cx3="http://schemas.microsoft.com/office/drawing/2016/5/9/chartex" xmlns:cx4="http://schemas.microsoft.com/office/drawing/2016/5/10/chartex" xmlns:cx5="http://schemas.microsoft.com/office/drawing/2016/5/11/chartex" xmlns:cx6="http://schemas.microsoft.com/office/drawing/2016/5/12/chartex" xmlns:cx7="http://schemas.microsoft.com/office/drawing/2016/5/13/chartex" xmlns:cx8="http://schemas.microsoft.com/office/drawing/2016/5/14/chartex" xmlns:mc="http://schemas.openxmlformats.org/markup-compatibility/2006" xmlns:aink="http://schemas.microsoft.com/office/drawing/2016/ink" xmlns:am3d="http://schemas.microsoft.com/office/drawing/2017/model3d" xmlns:o="urn:schemas-microsoft-com:office:office" xmlns:r="http://schemas.openxmlformats.org/officeDocument/2006/relationships" xmlns:m="http://schemas.openxmlformats.org/officeDocument/2006/math" xmlns:v="urn:schemas-microsoft-com:vml" xmlns:wp14="http://schemas.microsoft.com/office/word/2010/wordprocessingDrawing" xmlns:wp="http://schemas.openxmlformats.org/drawingml/2006/wordprocessingDrawing" xmlns:w10="urn:schemas-microsoft-com:office:word" xmlns:w="http://schemas.openxmlformats.org/wordprocessingml/2006/main" xmlns:w14="http://schemas.microsoft.com/office/word/2010/wordml" xmlns:w15="http://schemas.microsoft.com/office/word/2012/wordml" xmlns:w16cex="http://schemas.microsoft.com/office/word/2018/wordml/cex" xmlns:w16cid="http://schemas.microsoft.com/office/word/2016/wordml/cid" xmlns:w16="http://schemas.microsoft.com/office/word/2018/wordml" xmlns:w16se="http://schemas.microsoft.com/office/word/2015/wordml/symex" xmlns:wpg="http://schemas.microsoft.com/office/word/2010/wordprocessingGroup" xmlns:wpi="http://schemas.microsoft.com/office/word/2010/wordprocessingInk" xmlns:wne="http://schemas.microsoft.com/office/word/2006/wordml" xmlns:wps="http://schemas.microsoft.com/office/word/2010/wordprocessingShape" mc:Ignorable="w14 w15 w16se w16cid w16 w16cex wp14">
+  <w:endnote w:type="separator" w:id="-1">
+    <w:p>
+      <w:pPr>
+        <w:spacing w:after="0" w:line="240" w:lineRule="auto"/>
+      </w:pPr>
+      <w:r>
+        <w:separator/>
+      </w:r>
+    </w:p>
+  </w:endnote>
+  <w:endnote w:type="continuationSeparator" w:id="0">
+    <w:p>
+      <w:pPr>
+        <w:spacing w:after="0" w:line="240" w:lineRule="auto"/>
+      </w:pPr>
+      <w:r>
+        <w:continuationSeparator/>
+      </w:r>
+    </w:p>
+  </w:endnote>
+</w:endnotes>
+</file>
+
+<file path=word/footnotes.xml><?xml version="1.0" encoding="utf-8"?>
+<w:footnotes xmlns:wpc="http://schemas.microsoft.com/office/word/2010/wordprocessingCanvas" xmlns:cx="http://schemas.microsoft.com/office/drawing/2014/chartex" xmlns:cx1="http://schemas.microsoft.com/office/drawing/2015/9/8/chartex" xmlns:cx2="http://schemas.microsoft.com/office/drawing/2015/10/21/chartex" xmlns:cx3="http://schemas.microsoft.com/office/drawing/2016/5/9/chartex" xmlns:cx4="http://schemas.microsoft.com/office/drawing/2016/5/10/chartex" xmlns:cx5="http://schemas.microsoft.com/office/drawing/2016/5/11/chartex" xmlns:cx6="http://schemas.microsoft.com/office/drawing/2016/5/12/chartex" xmlns:cx7="http://schemas.microsoft.com/office/drawing/2016/5/13/chartex" xmlns:cx8="http://schemas.microsoft.com/office/drawing/2016/5/14/chartex" xmlns:mc="http://schemas.openxmlformats.org/markup-compatibility/2006" xmlns:aink="http://schemas.microsoft.com/office/drawing/2016/ink" xmlns:am3d="http://schemas.microsoft.com/office/drawing/2017/model3d" xmlns:o="urn:schemas-microsoft-com:office:office" xmlns:r="http://schemas.openxmlformats.org/officeDocument/2006/relationships" xmlns:m="http://schemas.openxmlformats.org/officeDocument/2006/math" xmlns:v="urn:schemas-microsoft-com:vml" xmlns:wp14="http://schemas.microsoft.com/office/word/2010/wordprocessingDrawing" xmlns:wp="http://schemas.openxmlformats.org/drawingml/2006/wordprocessingDrawing" xmlns:w10="urn:schemas-microsoft-com:office:word" xmlns:w="http://schemas.openxmlformats.org/wordprocessingml/2006/main" xmlns:w14="http://schemas.microsoft.com/office/word/2010/wordml" xmlns:w15="http://schemas.microsoft.com/office/word/2012/wordml" xmlns:w16cex="http://schemas.microsoft.com/office/word/2018/wordml/cex" xmlns:w16cid="http://schemas.microsoft.com/office/word/2016/wordml/cid" xmlns:w16="http://schemas.microsoft.com/office/word/2018/wordml" xmlns:w16se="http://schemas.microsoft.com/office/word/2015/wordml/symex" xmlns:wpg="http://schemas.microsoft.com/office/word/2010/wordprocessingGroup" xmlns:wpi="http://schemas.microsoft.com/office/word/2010/wordprocessingInk" xmlns:wne="http://schemas.microsoft.com/office/word/2006/wordml" xmlns:wps="http://schemas.microsoft.com/office/word/2010/wordprocessingShape" mc:Ignorable="w14 w15 w16se w16cid w16 w16cex wp14">
+  <w:footnote w:type="separator" w:id="-1">
+    <w:p>
+      <w:pPr>
+        <w:spacing w:after="0" w:line="240" w:lineRule="auto"/>
+      </w:pPr>
+      <w:r>
+        <w:separator/>
+      </w:r>
+    </w:p>
+  </w:footnote>
+  <w:footnote w:type="continuationSeparator" w:id="0">
+    <w:p>
+      <w:pPr>
+        <w:spacing w:after="0" w:line="240" w:lineRule="auto"/>
+      </w:pPr>
+      <w:r>
+        <w:continuationSeparator/>
+      </w:r>
+    </w:p>
+  </w:footnote>
+</w:footnotes>
+</file>
+
+<file path=word/numbering.xml><?xml version="1.0" encoding="utf-8"?>
+<w:numbering xmlns:wpc="http://schemas.microsoft.com/office/word/2010/wordprocessingCanvas" xmlns:cx="http://schemas.microsoft.com/office/drawing/2014/chartex" xmlns:cx1="http://schemas.microsoft.com/office/drawing/2015/9/8/chartex" xmlns:cx2="http://schemas.microsoft.com/office/drawing/2015/10/21/chartex" xmlns:cx3="http://schemas.microsoft.com/office/drawing/2016/5/9/chartex" xmlns:cx4="http://schemas.microsoft.com/office/drawing/2016/5/10/chartex" xmlns:cx5="http://schemas.microsoft.com/office/drawing/2016/5/11/chartex" xmlns:cx6="http://schemas.microsoft.com/office/drawing/2016/5/12/chartex" xmlns:cx7="http://schemas.microsoft.com/office/drawing/2016/5/13/chartex" xmlns:cx8="http://schemas.microsoft.com/office/drawing/2016/5/14/chartex" xmlns:mc="http://schemas.openxmlformats.org/markup-compatibility/2006" xmlns:aink="http://schemas.microsoft.com/office/drawing/2016/ink" xmlns:am3d="http://schemas.microsoft.com/office/drawing/2017/model3d" xmlns:o="urn:schemas-microsoft-com:office:office" xmlns:r="http://schemas.openxmlformats.org/officeDocument/2006/relationships" xmlns:m="http://schemas.openxmlformats.org/officeDocument/2006/math" xmlns:v="urn:schemas-microsoft-com:vml" xmlns:wp14="http://schemas.microsoft.com/office/word/2010/wordprocessingDrawing" xmlns:wp="http://schemas.openxmlformats.org/drawingml/2006/wordprocessingDrawing" xmlns:w10="urn:schemas-microsoft-com:office:word" xmlns:w="http://schemas.openxmlformats.org/wordprocessingml/2006/main" xmlns:w14="http://schemas.microsoft.com/office/word/2010/wordml" xmlns:w15="http://schemas.microsoft.com/office/word/2012/wordml" xmlns:w16cex="http://schemas.microsoft.com/office/word/2018/wordml/cex" xmlns:w16cid="http://schemas.microsoft.com/office/word/2016/wordml/cid" xmlns:w16="http://schemas.microsoft.com/office/word/2018/wordml" xmlns:w16se="http://schemas.microsoft.com/office/word/2015/wordml/symex" xmlns:wpg="http://schemas.microsoft.com/office/word/2010/wordprocessingGroup" xmlns:wpi="http://schemas.microsoft.com/office/word/2010/wordprocessingInk" xmlns:wne="http://schemas.microsoft.com/office/word/2006/wordml" xmlns:wps="http://schemas.microsoft.com/office/word/2010/wordprocessingShape" mc:Ignorable="w14 w15 w16se w16cid w16 w16cex wp14">
+  <w:abstractNum w:abstractNumId="0" w15:restartNumberingAfterBreak="0">
+    <w:nsid w:val="0FA30E81"/>
+    <w:multiLevelType w:val="hybridMultilevel"/>
+    <w:tmpl w:val="3438CF2A"/>
+    <w:lvl w:ilvl="0" w:tplc="08090001">
+      <w:start w:val="1"/>
+      <w:numFmt w:val="bullet"/>
+      <w:lvlText w:val=""/>
+      <w:lvlJc w:val="left"/>
+      <w:pPr>
+        <w:ind w:left="720" w:hanging="360"/>
+      </w:pPr>
+      <w:rPr>
+        <w:rFonts w:ascii="Symbol" w:hAnsi="Symbol" w:hint="default"/>
+      </w:rPr>
+    </w:lvl>
+    <w:lvl w:ilvl="1" w:tplc="08090003" w:tentative="1">
+      <w:start w:val="1"/>
+      <w:numFmt w:val="bullet"/>
+      <w:lvlText w:val="o"/>
+      <w:lvlJc w:val="left"/>
+      <w:pPr>
+        <w:ind w:left="1440" w:hanging="360"/>
+      </w:pPr>
+      <w:rPr>
+        <w:rFonts w:ascii="Courier New" w:hAnsi="Courier New" w:cs="Courier New" w:hint="default"/>
+      </w:rPr>
+    </w:lvl>
+    <w:lvl w:ilvl="2" w:tplc="08090005" w:tentative="1">
+      <w:start w:val="1"/>
+      <w:numFmt w:val="bullet"/>
+      <w:lvlText w:val=""/>
+      <w:lvlJc w:val="left"/>
+      <w:pPr>
+        <w:ind w:left="2160" w:hanging="360"/>
+      </w:pPr>
+      <w:rPr>
+        <w:rFonts w:ascii="Wingdings" w:hAnsi="Wingdings" w:hint="default"/>
+      </w:rPr>
+    </w:lvl>
+    <w:lvl w:ilvl="3" w:tplc="08090001" w:tentative="1">
+      <w:start w:val="1"/>
+      <w:numFmt w:val="bullet"/>
+      <w:lvlText w:val=""/>
+      <w:lvlJc w:val="left"/>
+      <w:pPr>
+        <w:ind w:left="2880" w:hanging="360"/>
+      </w:pPr>
+      <w:rPr>
+        <w:rFonts w:ascii="Symbol" w:hAnsi="Symbol" w:hint="default"/>
+      </w:rPr>
+    </w:lvl>
+    <w:lvl w:ilvl="4" w:tplc="08090003" w:tentative="1">
+      <w:start w:val="1"/>
+      <w:numFmt w:val="bullet"/>
+      <w:lvlText w:val="o"/>
+      <w:lvlJc w:val="left"/>
+      <w:pPr>
+        <w:ind w:left="3600" w:hanging="360"/>
+      </w:pPr>
+      <w:rPr>
+        <w:rFonts w:ascii="Courier New" w:hAnsi="Courier New" w:cs="Courier New" w:hint="default"/>
+      </w:rPr>
+    </w:lvl>
+    <w:lvl w:ilvl="5" w:tplc="08090005" w:tentative="1">
+      <w:start w:val="1"/>
+      <w:numFmt w:val="bullet"/>
+      <w:lvlText w:val=""/>
+      <w:lvlJc w:val="left"/>
+      <w:pPr>
+        <w:ind w:left="4320" w:hanging="360"/>
+      </w:pPr>
+      <w:rPr>
+        <w:rFonts w:ascii="Wingdings" w:hAnsi="Wingdings" w:hint="default"/>
+      </w:rPr>
+    </w:lvl>
+    <w:lvl w:ilvl="6" w:tplc="08090001" w:tentative="1">
+      <w:start w:val="1"/>
+      <w:numFmt w:val="bullet"/>
+      <w:lvlText w:val=""/>
+      <w:lvlJc w:val="left"/>
+      <w:pPr>
+        <w:ind w:left="5040" w:hanging="360"/>
+      </w:pPr>
+      <w:rPr>
+        <w:rFonts w:ascii="Symbol" w:hAnsi="Symbol" w:hint="default"/>
+      </w:rPr>
+    </w:lvl>
+    <w:lvl w:ilvl="7" w:tplc="08090003" w:tentative="1">
+      <w:start w:val="1"/>
+      <w:numFmt w:val="bullet"/>
+      <w:lvlText w:val="o"/>
+      <w:lvlJc w:val="left"/>
+      <w:pPr>
+        <w:ind w:left="5760" w:hanging="360"/>
+      </w:pPr>
+      <w:rPr>
+        <w:rFonts w:ascii="Courier New" w:hAnsi="Courier New" w:cs="Courier New" w:hint="default"/>
+      </w:rPr>
+    </w:lvl>
+    <w:lvl w:ilvl="8" w:tplc="08090005" w:tentative="1">
+      <w:start w:val="1"/>
+      <w:numFmt w:val="bullet"/>
+      <w:lvlText w:val=""/>
+      <w:lvlJc w:val="left"/>
+      <w:pPr>
+        <w:ind w:left="6480" w:hanging="360"/>
+      </w:pPr>
+      <w:rPr>
+        <w:rFonts w:ascii="Wingdings" w:hAnsi="Wingdings" w:hint="default"/>
+      </w:rPr>
+    </w:lvl>
+  </w:abstractNum>
+  <w:abstractNum w:abstractNumId="1" w15:restartNumberingAfterBreak="0">
+    <w:nsid w:val="356C1DFD"/>
+    <w:multiLevelType w:val="hybridMultilevel"/>
+    <w:tmpl w:val="6690415E"/>
+    <w:lvl w:ilvl="0" w:tplc="08090001">
+      <w:start w:val="1"/>
+      <w:numFmt w:val="bullet"/>
+      <w:lvlText w:val=""/>
+      <w:lvlJc w:val="left"/>
+      <w:pPr>
+        <w:ind w:left="720" w:hanging="360"/>
+      </w:pPr>
+      <w:rPr>
+        <w:rFonts w:ascii="Symbol" w:hAnsi="Symbol" w:hint="default"/>
+      </w:rPr>
+    </w:lvl>
+    <w:lvl w:ilvl="1" w:tplc="08090003" w:tentative="1">
+      <w:start w:val="1"/>
+      <w:numFmt w:val="bullet"/>
+      <w:lvlText w:val="o"/>
+      <w:lvlJc w:val="left"/>
+      <w:pPr>
+        <w:ind w:left="1440" w:hanging="360"/>
+      </w:pPr>
+      <w:rPr>
+        <w:rFonts w:ascii="Courier New" w:hAnsi="Courier New" w:cs="Courier New" w:hint="default"/>
+      </w:rPr>
+    </w:lvl>
+    <w:lvl w:ilvl="2" w:tplc="08090005" w:tentative="1">
+      <w:start w:val="1"/>
+      <w:numFmt w:val="bullet"/>
+      <w:lvlText w:val=""/>
+      <w:lvlJc w:val="left"/>
+      <w:pPr>
+        <w:ind w:left="2160" w:hanging="360"/>
+      </w:pPr>
+      <w:rPr>
+        <w:rFonts w:ascii="Wingdings" w:hAnsi="Wingdings" w:hint="default"/>
+      </w:rPr>
+    </w:lvl>
+    <w:lvl w:ilvl="3" w:tplc="08090001" w:tentative="1">
+      <w:start w:val="1"/>
+      <w:numFmt w:val="bullet"/>
+      <w:lvlText w:val=""/>
+      <w:lvlJc w:val="left"/>
+      <w:pPr>
+        <w:ind w:left="2880" w:hanging="360"/>
+      </w:pPr>
+      <w:rPr>
+        <w:rFonts w:ascii="Symbol" w:hAnsi="Symbol" w:hint="default"/>
+      </w:rPr>
+    </w:lvl>
+    <w:lvl w:ilvl="4" w:tplc="08090003" w:tentative="1">
+      <w:start w:val="1"/>
+      <w:numFmt w:val="bullet"/>
+      <w:lvlText w:val="o"/>
+      <w:lvlJc w:val="left"/>
+      <w:pPr>
+        <w:ind w:left="3600" w:hanging="360"/>
+      </w:pPr>
+      <w:rPr>
+        <w:rFonts w:ascii="Courier New" w:hAnsi="Courier New" w:cs="Courier New" w:hint="default"/>
+      </w:rPr>
+    </w:lvl>
+    <w:lvl w:ilvl="5" w:tplc="08090005" w:tentative="1">
+      <w:start w:val="1"/>
+      <w:numFmt w:val="bullet"/>
+      <w:lvlText w:val=""/>
+      <w:lvlJc w:val="left"/>
+      <w:pPr>
+        <w:ind w:left="4320" w:hanging="360"/>
+      </w:pPr>
+      <w:rPr>
+        <w:rFonts w:ascii="Wingdings" w:hAnsi="Wingdings" w:hint="default"/>
+      </w:rPr>
+    </w:lvl>
+    <w:lvl w:ilvl="6" w:tplc="08090001" w:tentative="1">
+      <w:start w:val="1"/>
+      <w:numFmt w:val="bullet"/>
+      <w:lvlText w:val=""/>
+      <w:lvlJc w:val="left"/>
+      <w:pPr>
+        <w:ind w:left="5040" w:hanging="360"/>
+      </w:pPr>
+      <w:rPr>
+        <w:rFonts w:ascii="Symbol" w:hAnsi="Symbol" w:hint="default"/>
+      </w:rPr>
+    </w:lvl>
+    <w:lvl w:ilvl="7" w:tplc="08090003" w:tentative="1">
+      <w:start w:val="1"/>
+      <w:numFmt w:val="bullet"/>
+      <w:lvlText w:val="o"/>
+      <w:lvlJc w:val="left"/>
+      <w:pPr>
+        <w:ind w:left="5760" w:hanging="360"/>
+      </w:pPr>
+      <w:rPr>
+        <w:rFonts w:ascii="Courier New" w:hAnsi="Courier New" w:cs="Courier New" w:hint="default"/>
+      </w:rPr>
+    </w:lvl>
+    <w:lvl w:ilvl="8" w:tplc="08090005" w:tentative="1">
+      <w:start w:val="1"/>
+      <w:numFmt w:val="bullet"/>
+      <w:lvlText w:val=""/>
+      <w:lvlJc w:val="left"/>
+      <w:pPr>
+        <w:ind w:left="6480" w:hanging="360"/>
+      </w:pPr>
+      <w:rPr>
+        <w:rFonts w:ascii="Wingdings" w:hAnsi="Wingdings" w:hint="default"/>
+      </w:rPr>
+    </w:lvl>
+  </w:abstractNum>
+  <w:abstractNum w:abstractNumId="2" w15:restartNumberingAfterBreak="0">
+    <w:nsid w:val="39483A83"/>
+    <w:multiLevelType w:val="hybridMultilevel"/>
+    <w:tmpl w:val="06928944"/>
+    <w:lvl w:ilvl="0" w:tplc="08090001">
+      <w:start w:val="1"/>
+      <w:numFmt w:val="bullet"/>
+      <w:lvlText w:val=""/>
+      <w:lvlJc w:val="left"/>
+      <w:pPr>
+        <w:ind w:left="720" w:hanging="360"/>
+      </w:pPr>
+      <w:rPr>
+        <w:rFonts w:ascii="Symbol" w:hAnsi="Symbol" w:hint="default"/>
+      </w:rPr>
+    </w:lvl>
+    <w:lvl w:ilvl="1" w:tplc="08090003" w:tentative="1">
+      <w:start w:val="1"/>
+      <w:numFmt w:val="bullet"/>
+      <w:lvlText w:val="o"/>
+      <w:lvlJc w:val="left"/>
+      <w:pPr>
+        <w:ind w:left="1440" w:hanging="360"/>
+      </w:pPr>
+      <w:rPr>
+        <w:rFonts w:ascii="Courier New" w:hAnsi="Courier New" w:cs="Courier New" w:hint="default"/>
+      </w:rPr>
+    </w:lvl>
+    <w:lvl w:ilvl="2" w:tplc="08090005" w:tentative="1">
+      <w:start w:val="1"/>
+      <w:numFmt w:val="bullet"/>
+      <w:lvlText w:val=""/>
+      <w:lvlJc w:val="left"/>
+      <w:pPr>
+        <w:ind w:left="2160" w:hanging="360"/>
+      </w:pPr>
+      <w:rPr>
+        <w:rFonts w:ascii="Wingdings" w:hAnsi="Wingdings" w:hint="default"/>
+      </w:rPr>
+    </w:lvl>
+    <w:lvl w:ilvl="3" w:tplc="08090001" w:tentative="1">
+      <w:start w:val="1"/>
+      <w:numFmt w:val="bullet"/>
+      <w:lvlText w:val=""/>
+      <w:lvlJc w:val="left"/>
+      <w:pPr>
+        <w:ind w:left="2880" w:hanging="360"/>
+      </w:pPr>
+      <w:rPr>
+        <w:rFonts w:ascii="Symbol" w:hAnsi="Symbol" w:hint="default"/>
+      </w:rPr>
+    </w:lvl>
+    <w:lvl w:ilvl="4" w:tplc="08090003" w:tentative="1">
+      <w:start w:val="1"/>
+      <w:numFmt w:val="bullet"/>
+      <w:lvlText w:val="o"/>
+      <w:lvlJc w:val="left"/>
+      <w:pPr>
+        <w:ind w:left="3600" w:hanging="360"/>
+      </w:pPr>
+      <w:rPr>
+        <w:rFonts w:ascii="Courier New" w:hAnsi="Courier New" w:cs="Courier New" w:hint="default"/>
+      </w:rPr>
+    </w:lvl>
+    <w:lvl w:ilvl="5" w:tplc="08090005" w:tentative="1">
+      <w:start w:val="1"/>
+      <w:numFmt w:val="bullet"/>
+      <w:lvlText w:val=""/>
+      <w:lvlJc w:val="left"/>
+      <w:pPr>
+        <w:ind w:left="4320" w:hanging="360"/>
+      </w:pPr>
+      <w:rPr>
+        <w:rFonts w:ascii="Wingdings" w:hAnsi="Wingdings" w:hint="default"/>
+      </w:rPr>
+    </w:lvl>
+    <w:lvl w:ilvl="6" w:tplc="08090001" w:tentative="1">
+      <w:start w:val="1"/>
+      <w:numFmt w:val="bullet"/>
+      <w:lvlText w:val=""/>
+      <w:lvlJc w:val="left"/>
+      <w:pPr>
+        <w:ind w:left="5040" w:hanging="360"/>
+      </w:pPr>
+      <w:rPr>
+        <w:rFonts w:ascii="Symbol" w:hAnsi="Symbol" w:hint="default"/>
+      </w:rPr>
+    </w:lvl>
+    <w:lvl w:ilvl="7" w:tplc="08090003" w:tentative="1">
+      <w:start w:val="1"/>
+      <w:numFmt w:val="bullet"/>
+      <w:lvlText w:val="o"/>
+      <w:lvlJc w:val="left"/>
+      <w:pPr>
+        <w:ind w:left="5760" w:hanging="360"/>
+      </w:pPr>
+      <w:rPr>
+        <w:rFonts w:ascii="Courier New" w:hAnsi="Courier New" w:cs="Courier New" w:hint="default"/>
+      </w:rPr>
+    </w:lvl>
+    <w:lvl w:ilvl="8" w:tplc="08090005" w:tentative="1">
+      <w:start w:val="1"/>
+      <w:numFmt w:val="bullet"/>
+      <w:lvlText w:val=""/>
+      <w:lvlJc w:val="left"/>
+      <w:pPr>
+        <w:ind w:left="6480" w:hanging="360"/>
+      </w:pPr>
+      <w:rPr>
+        <w:rFonts w:ascii="Wingdings" w:hAnsi="Wingdings" w:hint="default"/>
+      </w:rPr>
+    </w:lvl>
+  </w:abstractNum>
+  <w:abstractNum w:abstractNumId="3" w15:restartNumberingAfterBreak="0">
+    <w:nsid w:val="3A7E23C2"/>
+    <w:multiLevelType w:val="hybridMultilevel"/>
+    <w:tmpl w:val="E6421438"/>
+    <w:lvl w:ilvl="0" w:tplc="08090001">
+      <w:start w:val="1"/>
+      <w:numFmt w:val="bullet"/>
+      <w:lvlText w:val=""/>
+      <w:lvlJc w:val="left"/>
+      <w:pPr>
+        <w:ind w:left="720" w:hanging="360"/>
+      </w:pPr>
+      <w:rPr>
+        <w:rFonts w:ascii="Symbol" w:hAnsi="Symbol" w:hint="default"/>
+      </w:rPr>
+    </w:lvl>
+    <w:lvl w:ilvl="1" w:tplc="08090003" w:tentative="1">
+      <w:start w:val="1"/>
+      <w:numFmt w:val="bullet"/>
+      <w:lvlText w:val="o"/>
+      <w:lvlJc w:val="left"/>
+      <w:pPr>
+        <w:ind w:left="1440" w:hanging="360"/>
+      </w:pPr>
+      <w:rPr>
+        <w:rFonts w:ascii="Courier New" w:hAnsi="Courier New" w:cs="Courier New" w:hint="default"/>
+      </w:rPr>
+    </w:lvl>
+    <w:lvl w:ilvl="2" w:tplc="08090005" w:tentative="1">
+      <w:start w:val="1"/>
+      <w:numFmt w:val="bullet"/>
+      <w:lvlText w:val=""/>
+      <w:lvlJc w:val="left"/>
+      <w:pPr>
+        <w:ind w:left="2160" w:hanging="360"/>
+      </w:pPr>
+      <w:rPr>
+        <w:rFonts w:ascii="Wingdings" w:hAnsi="Wingdings" w:hint="default"/>
+      </w:rPr>
+    </w:lvl>
+    <w:lvl w:ilvl="3" w:tplc="08090001" w:tentative="1">
+      <w:start w:val="1"/>
+      <w:numFmt w:val="bullet"/>
+      <w:lvlText w:val=""/>
+      <w:lvlJc w:val="left"/>
+      <w:pPr>
+        <w:ind w:left="2880" w:hanging="360"/>
+      </w:pPr>
+      <w:rPr>
+        <w:rFonts w:ascii="Symbol" w:hAnsi="Symbol" w:hint="default"/>
+      </w:rPr>
+    </w:lvl>
+    <w:lvl w:ilvl="4" w:tplc="08090003" w:tentative="1">
+      <w:start w:val="1"/>
+      <w:numFmt w:val="bullet"/>
+      <w:lvlText w:val="o"/>
+      <w:lvlJc w:val="left"/>
+      <w:pPr>
+        <w:ind w:left="3600" w:hanging="360"/>
+      </w:pPr>
+      <w:rPr>
+        <w:rFonts w:ascii="Courier New" w:hAnsi="Courier New" w:cs="Courier New" w:hint="default"/>
+      </w:rPr>
+    </w:lvl>
+    <w:lvl w:ilvl="5" w:tplc="08090005" w:tentative="1">
+      <w:start w:val="1"/>
+      <w:numFmt w:val="bullet"/>
+      <w:lvlText w:val=""/>
+      <w:lvlJc w:val="left"/>
+      <w:pPr>
+        <w:ind w:left="4320" w:hanging="360"/>
+      </w:pPr>
+      <w:rPr>
+        <w:rFonts w:ascii="Wingdings" w:hAnsi="Wingdings" w:hint="default"/>
+      </w:rPr>
+    </w:lvl>
+    <w:lvl w:ilvl="6" w:tplc="08090001" w:tentative="1">
+      <w:start w:val="1"/>
+      <w:numFmt w:val="bullet"/>
+      <w:lvlText w:val=""/>
+      <w:lvlJc w:val="left"/>
+      <w:pPr>
+        <w:ind w:left="5040" w:hanging="360"/>
+      </w:pPr>
+      <w:rPr>
+        <w:rFonts w:ascii="Symbol" w:hAnsi="Symbol" w:hint="default"/>
+      </w:rPr>
+    </w:lvl>
+    <w:lvl w:ilvl="7" w:tplc="08090003" w:tentative="1">
+      <w:start w:val="1"/>
+      <w:numFmt w:val="bullet"/>
+      <w:lvlText w:val="o"/>
+      <w:lvlJc w:val="left"/>
+      <w:pPr>
+        <w:ind w:left="5760" w:hanging="360"/>
+      </w:pPr>
+      <w:rPr>
+        <w:rFonts w:ascii="Courier New" w:hAnsi="Courier New" w:cs="Courier New" w:hint="default"/>
+      </w:rPr>
+    </w:lvl>
+    <w:lvl w:ilvl="8" w:tplc="08090005" w:tentative="1">
+      <w:start w:val="1"/>
+      <w:numFmt w:val="bullet"/>
+      <w:lvlText w:val=""/>
+      <w:lvlJc w:val="left"/>
+      <w:pPr>
+        <w:ind w:left="6480" w:hanging="360"/>
+      </w:pPr>
+      <w:rPr>
+        <w:rFonts w:ascii="Wingdings" w:hAnsi="Wingdings" w:hint="default"/>
+      </w:rPr>
+    </w:lvl>
+  </w:abstractNum>
+  <w:abstractNum w:abstractNumId="4" w15:restartNumberingAfterBreak="0">
+    <w:nsid w:val="748E30E8"/>
+    <w:multiLevelType w:val="hybridMultilevel"/>
+    <w:tmpl w:val="D4F0A60E"/>
+    <w:lvl w:ilvl="0" w:tplc="08090001">
+      <w:start w:val="1"/>
+      <w:numFmt w:val="bullet"/>
+      <w:lvlText w:val=""/>
+      <w:lvlJc w:val="left"/>
+      <w:pPr>
+        <w:ind w:left="720" w:hanging="360"/>
+      </w:pPr>
+      <w:rPr>
+        <w:rFonts w:ascii="Symbol" w:hAnsi="Symbol" w:hint="default"/>
+      </w:rPr>
+    </w:lvl>
+    <w:lvl w:ilvl="1" w:tplc="08090003" w:tentative="1">
+      <w:start w:val="1"/>
+      <w:numFmt w:val="bullet"/>
+      <w:lvlText w:val="o"/>
+      <w:lvlJc w:val="left"/>
+      <w:pPr>
+        <w:ind w:left="1440" w:hanging="360"/>
+      </w:pPr>
+      <w:rPr>
+        <w:rFonts w:ascii="Courier New" w:hAnsi="Courier New" w:cs="Courier New" w:hint="default"/>
+      </w:rPr>
+    </w:lvl>
+    <w:lvl w:ilvl="2" w:tplc="08090005" w:tentative="1">
+      <w:start w:val="1"/>
+      <w:numFmt w:val="bullet"/>
+      <w:lvlText w:val=""/>
+      <w:lvlJc w:val="left"/>
+      <w:pPr>
+        <w:ind w:left="2160" w:hanging="360"/>
+      </w:pPr>
+      <w:rPr>
+        <w:rFonts w:ascii="Wingdings" w:hAnsi="Wingdings" w:hint="default"/>
+      </w:rPr>
+    </w:lvl>
+    <w:lvl w:ilvl="3" w:tplc="08090001" w:tentative="1">
+      <w:start w:val="1"/>
+      <w:numFmt w:val="bullet"/>
+      <w:lvlText w:val=""/>
+      <w:lvlJc w:val="left"/>
+      <w:pPr>
+        <w:ind w:left="2880" w:hanging="360"/>
+      </w:pPr>
+      <w:rPr>
+        <w:rFonts w:ascii="Symbol" w:hAnsi="Symbol" w:hint="default"/>
+      </w:rPr>
+    </w:lvl>
+    <w:lvl w:ilvl="4" w:tplc="08090003" w:tentative="1">
+      <w:start w:val="1"/>
+      <w:numFmt w:val="bullet"/>
+      <w:lvlText w:val="o"/>
+      <w:lvlJc w:val="left"/>
+      <w:pPr>
+        <w:ind w:left="3600" w:hanging="360"/>
+      </w:pPr>
+      <w:rPr>
+        <w:rFonts w:ascii="Courier New" w:hAnsi="Courier New" w:cs="Courier New" w:hint="default"/>
+      </w:rPr>
+    </w:lvl>
+    <w:lvl w:ilvl="5" w:tplc="08090005" w:tentative="1">
+      <w:start w:val="1"/>
+      <w:numFmt w:val="bullet"/>
+      <w:lvlText w:val=""/>
+      <w:lvlJc w:val="left"/>
+      <w:pPr>
+        <w:ind w:left="4320" w:hanging="360"/>
+      </w:pPr>
+      <w:rPr>
+        <w:rFonts w:ascii="Wingdings" w:hAnsi="Wingdings" w:hint="default"/>
+      </w:rPr>
+    </w:lvl>
+    <w:lvl w:ilvl="6" w:tplc="08090001" w:tentative="1">
+      <w:start w:val="1"/>
+      <w:numFmt w:val="bullet"/>
+      <w:lvlText w:val=""/>
+      <w:lvlJc w:val="left"/>
+      <w:pPr>
+        <w:ind w:left="5040" w:hanging="360"/>
+      </w:pPr>
+      <w:rPr>
+        <w:rFonts w:ascii="Symbol" w:hAnsi="Symbol" w:hint="default"/>
+      </w:rPr>
+    </w:lvl>
+    <w:lvl w:ilvl="7" w:tplc="08090003" w:tentative="1">
+      <w:start w:val="1"/>
+      <w:numFmt w:val="bullet"/>
+      <w:lvlText w:val="o"/>
+      <w:lvlJc w:val="left"/>
+      <w:pPr>
+        <w:ind w:left="5760" w:hanging="360"/>
+      </w:pPr>
+      <w:rPr>
+        <w:rFonts w:ascii="Courier New" w:hAnsi="Courier New" w:cs="Courier New" w:hint="default"/>
+      </w:rPr>
+    </w:lvl>
+    <w:lvl w:ilvl="8" w:tplc="08090005" w:tentative="1">
+      <w:start w:val="1"/>
+      <w:numFmt w:val="bullet"/>
+      <w:lvlText w:val=""/>
+      <w:lvlJc w:val="left"/>
+      <w:pPr>
+        <w:ind w:left="6480" w:hanging="360"/>
+      </w:pPr>
+      <w:rPr>
+        <w:rFonts w:ascii="Wingdings" w:hAnsi="Wingdings" w:hint="default"/>
+      </w:rPr>
+    </w:lvl>
+  </w:abstractNum>
+  <w:num w:numId="1">
+    <w:abstractNumId w:val="3"/>
+  </w:num>
+  <w:num w:numId="2">
+    <w:abstractNumId w:val="4"/>
+  </w:num>
+  <w:num w:numId="3">
+    <w:abstractNumId w:val="2"/>
+  </w:num>
+  <w:num w:numId="4">
+    <w:abstractNumId w:val="1"/>
+  </w:num>
+  <w:num w:numId="5">
+    <w:abstractNumId w:val="0"/>
+  </w:num>
+</w:numbering>
 </file>
 
 <file path=word/styles.xml><?xml version="1.0" encoding="utf-8"?>
@@ -1823,6 +4562,28 @@
       <w:szCs w:val="32"/>
     </w:rPr>
   </w:style>
+  <w:style w:type="paragraph" w:styleId="Heading2">
+    <w:name w:val="heading 2"/>
+    <w:basedOn w:val="Normal"/>
+    <w:next w:val="Normal"/>
+    <w:link w:val="Heading2Char"/>
+    <w:uiPriority w:val="9"/>
+    <w:unhideWhenUsed/>
+    <w:qFormat/>
+    <w:rsid w:val="0097466F"/>
+    <w:pPr>
+      <w:keepNext/>
+      <w:keepLines/>
+      <w:spacing w:before="40" w:after="0"/>
+      <w:outlineLvl w:val="1"/>
+    </w:pPr>
+    <w:rPr>
+      <w:rFonts w:asciiTheme="majorHAnsi" w:eastAsiaTheme="majorEastAsia" w:hAnsiTheme="majorHAnsi" w:cstheme="majorBidi"/>
+      <w:color w:val="2F5496" w:themeColor="accent1" w:themeShade="BF"/>
+      <w:sz w:val="26"/>
+      <w:szCs w:val="26"/>
+    </w:rPr>
+  </w:style>
   <w:style w:type="character" w:default="1" w:styleId="DefaultParagraphFont">
     <w:name w:val="Default Paragraph Font"/>
     <w:uiPriority w:val="1"/>
@@ -1885,8 +4646,11 @@
     <w:autoRedefine/>
     <w:uiPriority w:val="39"/>
     <w:unhideWhenUsed/>
-    <w:rsid w:val="003414A5"/>
+    <w:rsid w:val="00911767"/>
     <w:pPr>
+      <w:tabs>
+        <w:tab w:val="right" w:leader="dot" w:pos="9016"/>
+      </w:tabs>
       <w:spacing w:after="100"/>
     </w:pPr>
   </w:style>
@@ -1899,6 +4663,99 @@
     <w:rPr>
       <w:color w:val="0563C1" w:themeColor="hyperlink"/>
       <w:u w:val="single"/>
+    </w:rPr>
+  </w:style>
+  <w:style w:type="paragraph" w:styleId="Header">
+    <w:name w:val="header"/>
+    <w:basedOn w:val="Normal"/>
+    <w:link w:val="HeaderChar"/>
+    <w:uiPriority w:val="99"/>
+    <w:unhideWhenUsed/>
+    <w:rsid w:val="00D20F57"/>
+    <w:pPr>
+      <w:tabs>
+        <w:tab w:val="center" w:pos="4513"/>
+        <w:tab w:val="right" w:pos="9026"/>
+      </w:tabs>
+      <w:spacing w:after="0" w:line="240" w:lineRule="auto"/>
+    </w:pPr>
+  </w:style>
+  <w:style w:type="character" w:customStyle="1" w:styleId="HeaderChar">
+    <w:name w:val="Header Char"/>
+    <w:basedOn w:val="DefaultParagraphFont"/>
+    <w:link w:val="Header"/>
+    <w:uiPriority w:val="99"/>
+    <w:rsid w:val="00D20F57"/>
+  </w:style>
+  <w:style w:type="paragraph" w:styleId="Footer">
+    <w:name w:val="footer"/>
+    <w:basedOn w:val="Normal"/>
+    <w:link w:val="FooterChar"/>
+    <w:uiPriority w:val="99"/>
+    <w:unhideWhenUsed/>
+    <w:rsid w:val="00D20F57"/>
+    <w:pPr>
+      <w:tabs>
+        <w:tab w:val="center" w:pos="4513"/>
+        <w:tab w:val="right" w:pos="9026"/>
+      </w:tabs>
+      <w:spacing w:after="0" w:line="240" w:lineRule="auto"/>
+    </w:pPr>
+  </w:style>
+  <w:style w:type="character" w:customStyle="1" w:styleId="FooterChar">
+    <w:name w:val="Footer Char"/>
+    <w:basedOn w:val="DefaultParagraphFont"/>
+    <w:link w:val="Footer"/>
+    <w:uiPriority w:val="99"/>
+    <w:rsid w:val="00D20F57"/>
+  </w:style>
+  <w:style w:type="character" w:customStyle="1" w:styleId="Heading2Char">
+    <w:name w:val="Heading 2 Char"/>
+    <w:basedOn w:val="DefaultParagraphFont"/>
+    <w:link w:val="Heading2"/>
+    <w:uiPriority w:val="9"/>
+    <w:rsid w:val="0097466F"/>
+    <w:rPr>
+      <w:rFonts w:asciiTheme="majorHAnsi" w:eastAsiaTheme="majorEastAsia" w:hAnsiTheme="majorHAnsi" w:cstheme="majorBidi"/>
+      <w:color w:val="2F5496" w:themeColor="accent1" w:themeShade="BF"/>
+      <w:sz w:val="26"/>
+      <w:szCs w:val="26"/>
+    </w:rPr>
+  </w:style>
+  <w:style w:type="paragraph" w:styleId="ListParagraph">
+    <w:name w:val="List Paragraph"/>
+    <w:basedOn w:val="Normal"/>
+    <w:uiPriority w:val="34"/>
+    <w:qFormat/>
+    <w:rsid w:val="0097466F"/>
+    <w:pPr>
+      <w:ind w:left="720"/>
+      <w:contextualSpacing/>
+    </w:pPr>
+  </w:style>
+  <w:style w:type="paragraph" w:styleId="TOC2">
+    <w:name w:val="toc 2"/>
+    <w:basedOn w:val="Normal"/>
+    <w:next w:val="Normal"/>
+    <w:autoRedefine/>
+    <w:uiPriority w:val="39"/>
+    <w:unhideWhenUsed/>
+    <w:rsid w:val="009B2D92"/>
+    <w:pPr>
+      <w:spacing w:after="100"/>
+      <w:ind w:left="220"/>
+    </w:pPr>
+  </w:style>
+  <w:style w:type="character" w:styleId="UnresolvedMention">
+    <w:name w:val="Unresolved Mention"/>
+    <w:basedOn w:val="DefaultParagraphFont"/>
+    <w:uiPriority w:val="99"/>
+    <w:semiHidden/>
+    <w:unhideWhenUsed/>
+    <w:rsid w:val="00462122"/>
+    <w:rPr>
+      <w:color w:val="605E5C"/>
+      <w:shd w:val="clear" w:color="auto" w:fill="E1DFDD"/>
     </w:rPr>
   </w:style>
 </w:styles>
@@ -2170,7 +5027,7 @@
 </file>
 
 <file path=customXml/itemProps1.xml><?xml version="1.0" encoding="utf-8"?>
-<ds:datastoreItem xmlns:ds="http://schemas.openxmlformats.org/officeDocument/2006/customXml" ds:itemID="{CD51A2DE-70AF-4607-B3A7-6733E8EFC3A4}">
+<ds:datastoreItem xmlns:ds="http://schemas.openxmlformats.org/officeDocument/2006/customXml" ds:itemID="{083030CD-5D32-488D-8803-8D6153CD934B}">
   <ds:schemaRefs>
     <ds:schemaRef ds:uri="http://schemas.openxmlformats.org/officeDocument/2006/bibliography"/>
   </ds:schemaRefs>

</xml_diff>